<commit_message>
feat: finilize the diploma's thesis
</commit_message>
<xml_diff>
--- a/documents/summer_pracctice_3rd_term.docx
+++ b/documents/summer_pracctice_3rd_term.docx
@@ -938,15 +938,7 @@
           <w:sz w:val="28"/>
           <w:szCs w:val="28"/>
         </w:rPr>
-        <w:t>Процессы, которые используют движен</w:t>
-      </w:r>
-      <w:r>
-        <w:rPr>
-          <w:rFonts w:ascii="Times New Roman" w:eastAsia="Times New Roman" w:hAnsi="Times New Roman" w:cs="Times New Roman"/>
-          <w:sz w:val="28"/>
-          <w:szCs w:val="28"/>
-        </w:rPr>
-        <w:t>ие слоя жидкости на внешней поверхности вращающегося цилиндра, широко применяются в различных отраслях промышленности, таких как химическая, металлургическая, строительная, пищевая и другие.</w:t>
+        <w:t>Процессы, которые используют движение слоя жидкости на внешней поверхности вращающегося цилиндра, широко применяются в различных отраслях промышленности, таких как химическая, металлургическая, строительная, пищевая и другие.</w:t>
       </w:r>
     </w:p>
     <w:p>
@@ -966,23 +958,7 @@
           <w:sz w:val="28"/>
           <w:szCs w:val="28"/>
         </w:rPr>
-        <w:t>В статье [1] была рассмотрена задача о движении тонкого слоя вязк</w:t>
-      </w:r>
-      <w:r>
-        <w:rPr>
-          <w:rFonts w:ascii="Times New Roman" w:eastAsia="Times New Roman" w:hAnsi="Times New Roman" w:cs="Times New Roman"/>
-          <w:sz w:val="28"/>
-          <w:szCs w:val="28"/>
-        </w:rPr>
-        <w:t>ой жидкости как внутри, так и вне вращающегося цилиндра в условиях действия силы тяжести. В [2] данная проблема была исследована с учетом влияния сил поверхностного натяжения. Исследования других авторов, в основном, базируются на решениях уравнений, получ</w:t>
-      </w:r>
-      <w:r>
-        <w:rPr>
-          <w:rFonts w:ascii="Times New Roman" w:eastAsia="Times New Roman" w:hAnsi="Times New Roman" w:cs="Times New Roman"/>
-          <w:sz w:val="28"/>
-          <w:szCs w:val="28"/>
-        </w:rPr>
-        <w:t>енных в [1,2].</w:t>
+        <w:t>В статье [1] была рассмотрена задача о движении тонкого слоя вязкой жидкости как внутри, так и вне вращающегося цилиндра в условиях действия силы тяжести. В [2] данная проблема была исследована с учетом влияния сил поверхностного натяжения. Исследования других авторов, в основном, базируются на решениях уравнений, полученных в [1,2].</w:t>
       </w:r>
     </w:p>
     <w:p>
@@ -1022,15 +998,7 @@
           <w:sz w:val="28"/>
           <w:szCs w:val="28"/>
         </w:rPr>
-        <w:t>В работах [4-6] были получены и подвергнуты исследованию уравнения, описывающие эволюцию св</w:t>
-      </w:r>
-      <w:r>
-        <w:rPr>
-          <w:rFonts w:ascii="Times New Roman" w:eastAsia="Times New Roman" w:hAnsi="Times New Roman" w:cs="Times New Roman"/>
-          <w:sz w:val="28"/>
-          <w:szCs w:val="28"/>
-        </w:rPr>
-        <w:t>ободной поверхности плоского слоя вязкой жидкости произвольной толщины в условиях действия сил инерции, поверхностного натяжения и гравитации.</w:t>
+        <w:t>В работах [4-6] были получены и подвергнуты исследованию уравнения, описывающие эволюцию свободной поверхности плоского слоя вязкой жидкости произвольной толщины в условиях действия сил инерции, поверхностного натяжения и гравитации.</w:t>
       </w:r>
       <w:r>
         <w:br w:type="page"/>
@@ -1094,23 +1062,7 @@
           <w:szCs w:val="28"/>
         </w:rPr>
         <w:tab/>
-        <w:t xml:space="preserve">Один из первых, кто рассмотрел уравнение эволюции поверхности тонкой пленки жидкости на </w:t>
-      </w:r>
-      <w:r>
-        <w:rPr>
-          <w:rFonts w:ascii="Times New Roman" w:eastAsia="Times New Roman" w:hAnsi="Times New Roman" w:cs="Times New Roman"/>
-          <w:sz w:val="28"/>
-          <w:szCs w:val="28"/>
-        </w:rPr>
-        <w:t>внутренней и внешней поверхности цилиндра, находящегося в поле силы тяжести и вращающегося достаточно медленно без учета капиллярных сил, был Х. Моффат [1]. В системе относительных координат, привязанной к поверхности вращающегося цилиндра, данное уравнени</w:t>
-      </w:r>
-      <w:r>
-        <w:rPr>
-          <w:rFonts w:ascii="Times New Roman" w:eastAsia="Times New Roman" w:hAnsi="Times New Roman" w:cs="Times New Roman"/>
-          <w:sz w:val="28"/>
-          <w:szCs w:val="28"/>
-        </w:rPr>
-        <w:t>е имеет следующий вид:</w:t>
+        <w:t>Один из первых, кто рассмотрел уравнение эволюции поверхности тонкой пленки жидкости на внутренней и внешней поверхности цилиндра, находящегося в поле силы тяжести и вращающегося достаточно медленно без учета капиллярных сил, был Х. Моффат [1]. В системе относительных координат, привязанной к поверхности вращающегося цилиндра, данное уравнение имеет следующий вид:</w:t>
       </w:r>
     </w:p>
     <w:p>
@@ -1287,47 +1239,7 @@
                 <w:sz w:val="28"/>
                 <w:szCs w:val="28"/>
               </w:rPr>
-              <m:t>cos</m:t>
-            </m:r>
-            <m:r>
-              <w:rPr>
-                <w:rFonts w:ascii="Times New Roman" w:eastAsia="Times New Roman" w:hAnsi="Times New Roman" w:cs="Times New Roman"/>
-                <w:sz w:val="28"/>
-                <w:szCs w:val="28"/>
-              </w:rPr>
-              <m:t>(</m:t>
-            </m:r>
-            <m:r>
-              <w:rPr>
-                <w:rFonts w:ascii="Times New Roman" w:eastAsia="Times New Roman" w:hAnsi="Times New Roman" w:cs="Times New Roman"/>
-                <w:sz w:val="28"/>
-                <w:szCs w:val="28"/>
-              </w:rPr>
-              <m:t>φ</m:t>
-            </m:r>
-            <m:r>
-              <w:rPr>
-                <w:rFonts w:ascii="Times New Roman" w:eastAsia="Times New Roman" w:hAnsi="Times New Roman" w:cs="Times New Roman"/>
-                <w:sz w:val="28"/>
-                <w:szCs w:val="28"/>
-              </w:rPr>
-              <m:t>+</m:t>
-            </m:r>
-            <m:r>
-              <w:rPr>
-                <w:rFonts w:ascii="Times New Roman" w:eastAsia="Times New Roman" w:hAnsi="Times New Roman" w:cs="Times New Roman"/>
-                <w:sz w:val="28"/>
-                <w:szCs w:val="28"/>
-              </w:rPr>
-              <m:t>τ</m:t>
-            </m:r>
-            <m:r>
-              <w:rPr>
-                <w:rFonts w:ascii="Times New Roman" w:eastAsia="Times New Roman" w:hAnsi="Times New Roman" w:cs="Times New Roman"/>
-                <w:sz w:val="28"/>
-                <w:szCs w:val="28"/>
-              </w:rPr>
-              <m:t>))</m:t>
+              <m:t>cos(φ+τ))</m:t>
             </m:r>
           </m:e>
           <m:sub>
@@ -1438,15 +1350,7 @@
           <w:sz w:val="28"/>
           <w:szCs w:val="28"/>
         </w:rPr>
-        <w:t>. Решение</w:t>
-      </w:r>
-      <w:r>
-        <w:rPr>
-          <w:rFonts w:ascii="Times New Roman" w:eastAsia="Times New Roman" w:hAnsi="Times New Roman" w:cs="Times New Roman"/>
-          <w:sz w:val="28"/>
-          <w:szCs w:val="28"/>
-        </w:rPr>
-        <w:t xml:space="preserve"> уравнения (1) зависит от произведения двух безразмерных параметров – чисел Рейнольдса </w:t>
+        <w:t xml:space="preserve">. Решение уравнения (1) зависит от произведения двух безразмерных параметров – чисел Рейнольдса </w:t>
       </w:r>
       <m:oMath>
         <m:r>
@@ -1455,15 +1359,7 @@
             <w:sz w:val="28"/>
             <w:szCs w:val="28"/>
           </w:rPr>
-          <m:t>Re</m:t>
-        </m:r>
-        <m:r>
-          <w:rPr>
-            <w:rFonts w:ascii="Times New Roman" w:eastAsia="Times New Roman" w:hAnsi="Times New Roman" w:cs="Times New Roman"/>
-            <w:sz w:val="28"/>
-            <w:szCs w:val="28"/>
-          </w:rPr>
-          <m:t>=</m:t>
+          <m:t>Re=</m:t>
         </m:r>
         <m:sSubSup>
           <m:sSubSupPr>
@@ -1544,15 +1440,7 @@
             <w:sz w:val="28"/>
             <w:szCs w:val="28"/>
           </w:rPr>
-          <m:t>/</m:t>
-        </m:r>
-        <m:r>
-          <w:rPr>
-            <w:rFonts w:ascii="Times New Roman" w:eastAsia="Times New Roman" w:hAnsi="Times New Roman" w:cs="Times New Roman"/>
-            <w:sz w:val="28"/>
-            <w:szCs w:val="28"/>
-          </w:rPr>
-          <m:t>ν</m:t>
+          <m:t>/ν</m:t>
         </m:r>
       </m:oMath>
       <w:r>
@@ -1570,15 +1458,7 @@
             <w:sz w:val="28"/>
             <w:szCs w:val="28"/>
           </w:rPr>
-          <m:t>Fr</m:t>
-        </m:r>
-        <m:r>
-          <w:rPr>
-            <w:rFonts w:ascii="Times New Roman" w:eastAsia="Times New Roman" w:hAnsi="Times New Roman" w:cs="Times New Roman"/>
-            <w:sz w:val="28"/>
-            <w:szCs w:val="28"/>
-          </w:rPr>
-          <m:t>=</m:t>
+          <m:t>Fr=</m:t>
         </m:r>
         <m:sSub>
           <m:sSubPr>
@@ -1658,15 +1538,7 @@
             <w:sz w:val="28"/>
             <w:szCs w:val="28"/>
           </w:rPr>
-          <m:t>/</m:t>
-        </m:r>
-        <m:r>
-          <w:rPr>
-            <w:rFonts w:ascii="Times New Roman" w:eastAsia="Times New Roman" w:hAnsi="Times New Roman" w:cs="Times New Roman"/>
-            <w:sz w:val="28"/>
-            <w:szCs w:val="28"/>
-          </w:rPr>
-          <m:t>g</m:t>
+          <m:t>/g</m:t>
         </m:r>
       </m:oMath>
       <w:r>
@@ -1772,15 +1644,7 @@
           <w:sz w:val="28"/>
           <w:szCs w:val="28"/>
         </w:rPr>
-        <w:t xml:space="preserve"> – коэффициент кинематической вязкости, g – уско</w:t>
-      </w:r>
-      <w:r>
-        <w:rPr>
-          <w:rFonts w:ascii="Times New Roman" w:eastAsia="Times New Roman" w:hAnsi="Times New Roman" w:cs="Times New Roman"/>
-          <w:sz w:val="28"/>
-          <w:szCs w:val="28"/>
-        </w:rPr>
-        <w:t xml:space="preserve">рение силы тяжести. При выводе уравнения (1) принималось, что </w:t>
+        <w:t xml:space="preserve"> – коэффициент кинематической вязкости, g – ускорение силы тяжести. При выводе уравнения (1) принималось, что </w:t>
       </w:r>
       <m:oMath>
         <m:r>
@@ -1789,15 +1653,7 @@
             <w:sz w:val="28"/>
             <w:szCs w:val="28"/>
           </w:rPr>
-          <m:t>Re</m:t>
-        </m:r>
-        <m:r>
-          <w:rPr>
-            <w:rFonts w:ascii="Times New Roman" w:eastAsia="Times New Roman" w:hAnsi="Times New Roman" w:cs="Times New Roman"/>
-            <w:sz w:val="28"/>
-            <w:szCs w:val="28"/>
-          </w:rPr>
-          <m:t xml:space="preserve"> </m:t>
+          <m:t xml:space="preserve">Re </m:t>
         </m:r>
         <m:sSub>
           <m:sSubPr>
@@ -1990,15 +1846,7 @@
                 <w:sz w:val="28"/>
                 <w:szCs w:val="28"/>
               </w:rPr>
-              <m:t>Re</m:t>
-            </m:r>
-            <m:r>
-              <w:rPr>
-                <w:rFonts w:ascii="Times New Roman" w:eastAsia="Times New Roman" w:hAnsi="Times New Roman" w:cs="Times New Roman"/>
-                <w:sz w:val="28"/>
-                <w:szCs w:val="28"/>
-              </w:rPr>
-              <m:t>)</m:t>
+              <m:t>Re)</m:t>
             </m:r>
           </m:e>
           <m:sup>
@@ -2078,23 +1926,7 @@
                 <w:sz w:val="28"/>
                 <w:szCs w:val="28"/>
               </w:rPr>
-              <m:t>We</m:t>
-            </m:r>
-            <m:r>
-              <w:rPr>
-                <w:rFonts w:ascii="Times New Roman" w:eastAsia="Times New Roman" w:hAnsi="Times New Roman" w:cs="Times New Roman"/>
-                <w:sz w:val="28"/>
-                <w:szCs w:val="28"/>
-              </w:rPr>
-              <m:t>=</m:t>
-            </m:r>
-            <m:r>
-              <w:rPr>
-                <w:rFonts w:ascii="Times New Roman" w:eastAsia="Times New Roman" w:hAnsi="Times New Roman" w:cs="Times New Roman"/>
-                <w:sz w:val="28"/>
-                <w:szCs w:val="28"/>
-              </w:rPr>
-              <m:t>ρR</m:t>
+              <m:t>We=ρR</m:t>
             </m:r>
           </m:e>
           <m:sub>
@@ -2165,15 +1997,7 @@
             <w:sz w:val="28"/>
             <w:szCs w:val="28"/>
           </w:rPr>
-          <m:t>/</m:t>
-        </m:r>
-        <m:r>
-          <w:rPr>
-            <w:rFonts w:ascii="Times New Roman" w:eastAsia="Times New Roman" w:hAnsi="Times New Roman" w:cs="Times New Roman"/>
-            <w:sz w:val="28"/>
-            <w:szCs w:val="28"/>
-          </w:rPr>
-          <m:t>σ</m:t>
+          <m:t>/σ</m:t>
         </m:r>
       </m:oMath>
       <w:r>
@@ -2326,23 +2150,7 @@
           <w:sz w:val="28"/>
           <w:szCs w:val="28"/>
         </w:rPr>
-        <w:t xml:space="preserve">В отличие от уравнений (1), </w:t>
-      </w:r>
-      <w:r>
-        <w:rPr>
-          <w:rFonts w:ascii="Times New Roman" w:eastAsia="Times New Roman" w:hAnsi="Times New Roman" w:cs="Times New Roman"/>
-          <w:sz w:val="28"/>
-          <w:szCs w:val="28"/>
-        </w:rPr>
-        <w:t>(2) полученная авторами исследования в работах [4,5] система уравнений описывает движение плоского слоя вязкой жидкости не обязательно малой толщины с учетом всех значимых физических факторов, когда влияние сил инерции существенно. В силу этого она имеет б</w:t>
-      </w:r>
-      <w:r>
-        <w:rPr>
-          <w:rFonts w:ascii="Times New Roman" w:eastAsia="Times New Roman" w:hAnsi="Times New Roman" w:cs="Times New Roman"/>
-          <w:sz w:val="28"/>
-          <w:szCs w:val="28"/>
-        </w:rPr>
-        <w:t xml:space="preserve">олее сложный вид: </w:t>
+        <w:t xml:space="preserve">В отличие от уравнений (1), (2) полученная авторами исследования в работах [4,5] система уравнений описывает движение плоского слоя вязкой жидкости не обязательно малой толщины с учетом всех значимых физических факторов, когда влияние сил инерции существенно. В силу этого она имеет более сложный вид: </w:t>
       </w:r>
     </w:p>
     <w:p>
@@ -2559,47 +2367,7 @@
             <w:sz w:val="28"/>
             <w:szCs w:val="28"/>
           </w:rPr>
-          <m:t>T</m:t>
-        </m:r>
-        <m:r>
-          <w:rPr>
-            <w:rFonts w:ascii="Times New Roman" w:eastAsia="Times New Roman" w:hAnsi="Times New Roman" w:cs="Times New Roman"/>
-            <w:sz w:val="28"/>
-            <w:szCs w:val="28"/>
-          </w:rPr>
-          <m:t>(</m:t>
-        </m:r>
-        <m:r>
-          <w:rPr>
-            <w:rFonts w:ascii="Times New Roman" w:eastAsia="Times New Roman" w:hAnsi="Times New Roman" w:cs="Times New Roman"/>
-            <w:sz w:val="28"/>
-            <w:szCs w:val="28"/>
-          </w:rPr>
-          <m:t>φ</m:t>
-        </m:r>
-        <m:r>
-          <w:rPr>
-            <w:rFonts w:ascii="Times New Roman" w:eastAsia="Times New Roman" w:hAnsi="Times New Roman" w:cs="Times New Roman"/>
-            <w:sz w:val="28"/>
-            <w:szCs w:val="28"/>
-          </w:rPr>
-          <m:t>,</m:t>
-        </m:r>
-        <m:r>
-          <w:rPr>
-            <w:rFonts w:ascii="Times New Roman" w:eastAsia="Times New Roman" w:hAnsi="Times New Roman" w:cs="Times New Roman"/>
-            <w:sz w:val="28"/>
-            <w:szCs w:val="28"/>
-          </w:rPr>
-          <m:t>t</m:t>
-        </m:r>
-        <m:r>
-          <w:rPr>
-            <w:rFonts w:ascii="Times New Roman" w:eastAsia="Times New Roman" w:hAnsi="Times New Roman" w:cs="Times New Roman"/>
-            <w:sz w:val="28"/>
-            <w:szCs w:val="28"/>
-          </w:rPr>
-          <m:t>)</m:t>
+          <m:t>T(φ,t)</m:t>
         </m:r>
       </m:oMath>
       <w:r>
@@ -2628,15 +2396,7 @@
           <w:sz w:val="28"/>
           <w:szCs w:val="28"/>
         </w:rPr>
-        <w:t>Уравнения эволюции (3),(4) дополняются условиям</w:t>
-      </w:r>
-      <w:r>
-        <w:rPr>
-          <w:rFonts w:ascii="Times New Roman" w:eastAsia="Times New Roman" w:hAnsi="Times New Roman" w:cs="Times New Roman"/>
-          <w:sz w:val="28"/>
-          <w:szCs w:val="28"/>
-        </w:rPr>
-        <w:t>и периодичности по угловой координате, а также периодическими начальными условиями</w:t>
+        <w:t>Уравнения эволюции (3),(4) дополняются условиями периодичности по угловой координате, а также периодическими начальными условиями</w:t>
       </w:r>
     </w:p>
     <w:p>
@@ -2719,15 +2479,7 @@
           <w:szCs w:val="28"/>
         </w:rPr>
         <w:lastRenderedPageBreak/>
-        <w:t>Система нелинейных уравнений (3), (4) в частных производных с граничными и начальными условиями (5), (6) является замкнутой и служит для определения эволюции</w:t>
-      </w:r>
-      <w:r>
-        <w:rPr>
-          <w:rFonts w:ascii="Times New Roman" w:eastAsia="Times New Roman" w:hAnsi="Times New Roman" w:cs="Times New Roman"/>
-          <w:sz w:val="28"/>
-          <w:szCs w:val="28"/>
-        </w:rPr>
-        <w:t xml:space="preserve"> свободной поверхности слоя </w:t>
+        <w:t xml:space="preserve">Система нелинейных уравнений (3), (4) в частных производных с граничными и начальными условиями (5), (6) является замкнутой и служит для определения эволюции свободной поверхности слоя </w:t>
       </w:r>
       <m:oMath>
         <m:r>
@@ -2742,39 +2494,7 @@
             <w:sz w:val="28"/>
             <w:szCs w:val="28"/>
           </w:rPr>
-          <m:t>(</m:t>
-        </m:r>
-        <m:r>
-          <w:rPr>
-            <w:rFonts w:ascii="Times New Roman" w:eastAsia="Times New Roman" w:hAnsi="Times New Roman" w:cs="Times New Roman"/>
-            <w:sz w:val="28"/>
-            <w:szCs w:val="28"/>
-          </w:rPr>
-          <m:t>φ</m:t>
-        </m:r>
-        <m:r>
-          <w:rPr>
-            <w:rFonts w:ascii="Times New Roman" w:eastAsia="Times New Roman" w:hAnsi="Times New Roman" w:cs="Times New Roman"/>
-            <w:sz w:val="28"/>
-            <w:szCs w:val="28"/>
-          </w:rPr>
-          <m:t>,</m:t>
-        </m:r>
-        <m:r>
-          <w:rPr>
-            <w:rFonts w:ascii="Times New Roman" w:eastAsia="Times New Roman" w:hAnsi="Times New Roman" w:cs="Times New Roman"/>
-            <w:sz w:val="28"/>
-            <w:szCs w:val="28"/>
-          </w:rPr>
-          <m:t>t</m:t>
-        </m:r>
-        <m:r>
-          <w:rPr>
-            <w:rFonts w:ascii="Times New Roman" w:eastAsia="Times New Roman" w:hAnsi="Times New Roman" w:cs="Times New Roman"/>
-            <w:sz w:val="28"/>
-            <w:szCs w:val="28"/>
-          </w:rPr>
-          <m:t>)</m:t>
+          <m:t>(φ,t)</m:t>
         </m:r>
       </m:oMath>
       <w:r>
@@ -2803,15 +2523,23 @@
           <w:sz w:val="28"/>
           <w:szCs w:val="28"/>
         </w:rPr>
-        <w:t>Система (3), (4) по аналогии с уравнениями стекающей по наклонной поверхности пленки могут быть названы уравнениями типа Капицы Шкадова для возмущенного жидкого слоя на внешней поверхности вращающейся цилиндрической о</w:t>
-      </w:r>
-      <w:r>
-        <w:rPr>
-          <w:rFonts w:ascii="Times New Roman" w:eastAsia="Times New Roman" w:hAnsi="Times New Roman" w:cs="Times New Roman"/>
-          <w:sz w:val="28"/>
-          <w:szCs w:val="28"/>
-        </w:rPr>
-        <w:t xml:space="preserve">болочки в поле центробежных сил. Важно отметить, что условия, при которых получены уравнения (1), (2) и система (3),(4) не являются противоречивыми. Если средняя толщина пленки </w:t>
+        <w:t>Система (3), (4) по аналогии с уравнениями стекающей по наклонной поверхности пленки могут быть названы уравнениями типа Капицы Шкадова для возмущенного жидкого слоя на внешней поверхности вращающейся цилиндрической оболочки в поле центробежных сил. Важно отметить, что условия, при которых получены уравнения (1), (2) и система (3),</w:t>
+      </w:r>
+      <w:r>
+        <w:rPr>
+          <w:rFonts w:ascii="Times New Roman" w:eastAsia="Times New Roman" w:hAnsi="Times New Roman" w:cs="Times New Roman"/>
+          <w:sz w:val="28"/>
+          <w:szCs w:val="28"/>
+        </w:rPr>
+        <w:t xml:space="preserve"> </w:t>
+      </w:r>
+      <w:r>
+        <w:rPr>
+          <w:rFonts w:ascii="Times New Roman" w:eastAsia="Times New Roman" w:hAnsi="Times New Roman" w:cs="Times New Roman"/>
+          <w:sz w:val="28"/>
+          <w:szCs w:val="28"/>
+        </w:rPr>
+        <w:t xml:space="preserve">(4) не являются противоречивыми. Если средняя толщина пленки </w:t>
       </w:r>
       <m:oMath>
         <m:sSub>
@@ -2870,15 +2598,7 @@
           <w:sz w:val="28"/>
           <w:szCs w:val="28"/>
         </w:rPr>
-        <w:t xml:space="preserve">                      </w:t>
-      </w:r>
-      <w:r>
-        <w:rPr>
-          <w:rFonts w:ascii="Times New Roman" w:eastAsia="Times New Roman" w:hAnsi="Times New Roman" w:cs="Times New Roman"/>
-          <w:sz w:val="28"/>
-          <w:szCs w:val="28"/>
-        </w:rPr>
-        <w:t xml:space="preserve">        </w:t>
+        <w:t xml:space="preserve">                              </w:t>
       </w:r>
       <w:r>
         <w:rPr>
@@ -2981,17 +2701,33 @@
           <w:t xml:space="preserve">. </w:t>
         </w:r>
       </w:hyperlink>
-      <w:hyperlink w:anchor="_3znysh7">
-        <w:r>
-          <w:rPr>
-            <w:rFonts w:ascii="Times New Roman" w:eastAsia="Times New Roman" w:hAnsi="Times New Roman" w:cs="Times New Roman"/>
-            <w:b/>
-            <w:sz w:val="32"/>
-            <w:szCs w:val="32"/>
-          </w:rPr>
-          <w:t>ЧИСЛЕННЫЙ МЕТОД</w:t>
-        </w:r>
-      </w:hyperlink>
+      <w:r>
+        <w:fldChar w:fldCharType="begin"/>
+      </w:r>
+      <w:r>
+        <w:instrText xml:space="preserve"> HYPERLINK \l "_3znysh7" \h </w:instrText>
+      </w:r>
+      <w:r>
+        <w:fldChar w:fldCharType="separate"/>
+      </w:r>
+      <w:r>
+        <w:rPr>
+          <w:rFonts w:ascii="Times New Roman" w:eastAsia="Times New Roman" w:hAnsi="Times New Roman" w:cs="Times New Roman"/>
+          <w:b/>
+          <w:sz w:val="32"/>
+          <w:szCs w:val="32"/>
+        </w:rPr>
+        <w:t>ЧИСЛЕННЫЙ МЕТОД</w:t>
+      </w:r>
+      <w:r>
+        <w:rPr>
+          <w:rFonts w:ascii="Times New Roman" w:eastAsia="Times New Roman" w:hAnsi="Times New Roman" w:cs="Times New Roman"/>
+          <w:b/>
+          <w:sz w:val="32"/>
+          <w:szCs w:val="32"/>
+        </w:rPr>
+        <w:fldChar w:fldCharType="end"/>
+      </w:r>
     </w:p>
     <w:p>
       <w:pPr>
@@ -3043,22 +2779,7 @@
           <w:szCs w:val="28"/>
         </w:rPr>
         <w:tab/>
-      </w:r>
-      <w:r>
-        <w:rPr>
-          <w:rFonts w:ascii="Times New Roman" w:eastAsia="Times New Roman" w:hAnsi="Times New Roman" w:cs="Times New Roman"/>
-          <w:sz w:val="28"/>
-          <w:szCs w:val="28"/>
-        </w:rPr>
-        <w:t xml:space="preserve"> Данное решение подразумевало значительное упрощение полученных уравнений. Во первых, я не учитывал производные  степени 2 и выше, а также в расчет не бралась сила трения. На основе этого рассмотрим численный метод решение полученой начально-краевой задачи</w:t>
-      </w:r>
-      <w:r>
-        <w:rPr>
-          <w:rFonts w:ascii="Times New Roman" w:eastAsia="Times New Roman" w:hAnsi="Times New Roman" w:cs="Times New Roman"/>
-          <w:sz w:val="28"/>
-          <w:szCs w:val="28"/>
-        </w:rPr>
-        <w:t xml:space="preserve">. Применим к нему метод прямых. Область течения </w:t>
+        <w:t xml:space="preserve"> Данное решение подразумевало значительное упрощение полученных уравнений. Во первых, я не учитывал производные  степени 2 и выше, а также в расчет не бралась сила трения. На основе этого рассмотрим численный метод решение полученой начально-краевой задачи. Применим к нему метод прямых. Область течения </w:t>
       </w:r>
       <m:oMath>
         <m:r>
@@ -3067,31 +2788,7 @@
             <w:sz w:val="28"/>
             <w:szCs w:val="28"/>
           </w:rPr>
-          <m:t>0≤</m:t>
-        </m:r>
-        <m:r>
-          <w:rPr>
-            <w:rFonts w:ascii="Times New Roman" w:eastAsia="Times New Roman" w:hAnsi="Times New Roman" w:cs="Times New Roman"/>
-            <w:sz w:val="28"/>
-            <w:szCs w:val="28"/>
-          </w:rPr>
-          <m:t>φ</m:t>
-        </m:r>
-        <m:r>
-          <w:rPr>
-            <w:rFonts w:ascii="Times New Roman" w:eastAsia="Times New Roman" w:hAnsi="Times New Roman" w:cs="Times New Roman"/>
-            <w:sz w:val="28"/>
-            <w:szCs w:val="28"/>
-          </w:rPr>
-          <m:t>≤2</m:t>
-        </m:r>
-        <m:r>
-          <w:rPr>
-            <w:rFonts w:ascii="Times New Roman" w:eastAsia="Times New Roman" w:hAnsi="Times New Roman" w:cs="Times New Roman"/>
-            <w:sz w:val="28"/>
-            <w:szCs w:val="28"/>
-          </w:rPr>
-          <m:t>π</m:t>
+          <m:t>0≤φ≤2π</m:t>
         </m:r>
       </m:oMath>
       <w:r>
@@ -3178,15 +2875,7 @@
             <w:sz w:val="28"/>
             <w:szCs w:val="28"/>
           </w:rPr>
-          <m:t>=</m:t>
-        </m:r>
-        <m:r>
-          <w:rPr>
-            <w:rFonts w:ascii="Times New Roman" w:eastAsia="Times New Roman" w:hAnsi="Times New Roman" w:cs="Times New Roman"/>
-            <w:sz w:val="28"/>
-            <w:szCs w:val="28"/>
-          </w:rPr>
-          <m:t>nΔφ</m:t>
+          <m:t>=nΔφ</m:t>
         </m:r>
       </m:oMath>
       <w:r>
@@ -3210,31 +2899,7 @@
             <w:sz w:val="28"/>
             <w:szCs w:val="28"/>
           </w:rPr>
-          <m:t>=2</m:t>
-        </m:r>
-        <m:r>
-          <w:rPr>
-            <w:rFonts w:ascii="Times New Roman" w:eastAsia="Times New Roman" w:hAnsi="Times New Roman" w:cs="Times New Roman"/>
-            <w:sz w:val="28"/>
-            <w:szCs w:val="28"/>
-          </w:rPr>
-          <m:t>π</m:t>
-        </m:r>
-        <m:r>
-          <w:rPr>
-            <w:rFonts w:ascii="Times New Roman" w:eastAsia="Times New Roman" w:hAnsi="Times New Roman" w:cs="Times New Roman"/>
-            <w:sz w:val="28"/>
-            <w:szCs w:val="28"/>
-          </w:rPr>
-          <m:t>/</m:t>
-        </m:r>
-        <m:r>
-          <w:rPr>
-            <w:rFonts w:ascii="Times New Roman" w:eastAsia="Times New Roman" w:hAnsi="Times New Roman" w:cs="Times New Roman"/>
-            <w:sz w:val="28"/>
-            <w:szCs w:val="28"/>
-          </w:rPr>
-          <m:t>N</m:t>
+          <m:t>=2π/N</m:t>
         </m:r>
       </m:oMath>
       <w:r>
@@ -3325,15 +2990,7 @@
                     <w:sz w:val="32"/>
                     <w:szCs w:val="32"/>
                   </w:rPr>
-                  <m:t>(</m:t>
-                </m:r>
-                <m:r>
-                  <w:rPr>
-                    <w:rFonts w:ascii="Times New Roman" w:eastAsia="Times New Roman" w:hAnsi="Times New Roman" w:cs="Times New Roman"/>
-                    <w:sz w:val="32"/>
-                    <w:szCs w:val="32"/>
-                  </w:rPr>
-                  <m:t>δ</m:t>
+                  <m:t>(δ</m:t>
                 </m:r>
               </m:e>
               <m:sub>
@@ -3413,15 +3070,7 @@
                     <w:sz w:val="32"/>
                     <w:szCs w:val="32"/>
                   </w:rPr>
-                  <m:t>n</m:t>
-                </m:r>
-                <m:r>
-                  <w:rPr>
-                    <w:rFonts w:ascii="Times New Roman" w:eastAsia="Times New Roman" w:hAnsi="Times New Roman" w:cs="Times New Roman"/>
-                    <w:sz w:val="32"/>
-                    <w:szCs w:val="32"/>
-                  </w:rPr>
-                  <m:t>+1</m:t>
+                  <m:t>n+1</m:t>
                 </m:r>
               </m:sub>
             </m:sSub>
@@ -3460,15 +3109,7 @@
                     <w:sz w:val="32"/>
                     <w:szCs w:val="32"/>
                   </w:rPr>
-                  <m:t>n</m:t>
-                </m:r>
-                <m:r>
-                  <w:rPr>
-                    <w:rFonts w:ascii="Times New Roman" w:eastAsia="Times New Roman" w:hAnsi="Times New Roman" w:cs="Times New Roman"/>
-                    <w:sz w:val="32"/>
-                    <w:szCs w:val="32"/>
-                  </w:rPr>
-                  <m:t>-1</m:t>
+                  <m:t>n-1</m:t>
                 </m:r>
               </m:sub>
             </m:sSub>
@@ -3480,23 +3121,7 @@
                 <w:sz w:val="32"/>
                 <w:szCs w:val="32"/>
               </w:rPr>
-              <m:t>2(</m:t>
-            </m:r>
-            <m:r>
-              <w:rPr>
-                <w:rFonts w:ascii="Times New Roman" w:eastAsia="Times New Roman" w:hAnsi="Times New Roman" w:cs="Times New Roman"/>
-                <w:sz w:val="32"/>
-                <w:szCs w:val="32"/>
-              </w:rPr>
-              <m:t>Δφ</m:t>
-            </m:r>
-            <m:r>
-              <w:rPr>
-                <w:rFonts w:ascii="Times New Roman" w:eastAsia="Times New Roman" w:hAnsi="Times New Roman" w:cs="Times New Roman"/>
-                <w:sz w:val="32"/>
-                <w:szCs w:val="32"/>
-              </w:rPr>
-              <m:t>)</m:t>
+              <m:t>2(Δφ)</m:t>
             </m:r>
           </m:den>
         </m:f>
@@ -3641,31 +3266,7 @@
             <w:sz w:val="32"/>
             <w:szCs w:val="32"/>
           </w:rPr>
-          <m:t>=</m:t>
-        </m:r>
-        <m:r>
-          <w:rPr>
-            <w:rFonts w:ascii="Times New Roman" w:eastAsia="Times New Roman" w:hAnsi="Times New Roman" w:cs="Times New Roman"/>
-            <w:sz w:val="32"/>
-            <w:szCs w:val="32"/>
-          </w:rPr>
-          <m:t>f</m:t>
-        </m:r>
-        <m:r>
-          <w:rPr>
-            <w:rFonts w:ascii="Times New Roman" w:eastAsia="Times New Roman" w:hAnsi="Times New Roman" w:cs="Times New Roman"/>
-            <w:sz w:val="32"/>
-            <w:szCs w:val="32"/>
-          </w:rPr>
-          <m:t xml:space="preserve">[ </m:t>
-        </m:r>
-        <m:r>
-          <w:rPr>
-            <w:rFonts w:ascii="Times New Roman" w:eastAsia="Times New Roman" w:hAnsi="Times New Roman" w:cs="Times New Roman"/>
-            <w:sz w:val="32"/>
-            <w:szCs w:val="32"/>
-          </w:rPr>
-          <m:t>τ</m:t>
+          <m:t>=f[ τ</m:t>
         </m:r>
         <m:sSub>
           <m:sSubPr>
@@ -3734,15 +3335,7 @@
                     <w:sz w:val="32"/>
                     <w:szCs w:val="32"/>
                   </w:rPr>
-                  <m:t>(</m:t>
-                </m:r>
-                <m:r>
-                  <w:rPr>
-                    <w:rFonts w:ascii="Times New Roman" w:eastAsia="Times New Roman" w:hAnsi="Times New Roman" w:cs="Times New Roman"/>
-                    <w:sz w:val="32"/>
-                    <w:szCs w:val="32"/>
-                  </w:rPr>
-                  <m:t>δ</m:t>
+                  <m:t>(δ</m:t>
                 </m:r>
               </m:e>
               <m:sub>
@@ -3843,23 +3436,7 @@
             <w:sz w:val="32"/>
             <w:szCs w:val="32"/>
           </w:rPr>
-          <m:t>(</m:t>
-        </m:r>
-        <m:r>
-          <w:rPr>
-            <w:rFonts w:ascii="Times New Roman" w:eastAsia="Times New Roman" w:hAnsi="Times New Roman" w:cs="Times New Roman"/>
-            <w:sz w:val="32"/>
-            <w:szCs w:val="32"/>
-          </w:rPr>
-          <m:t>τ</m:t>
-        </m:r>
-        <m:r>
-          <w:rPr>
-            <w:rFonts w:ascii="Times New Roman" w:eastAsia="Times New Roman" w:hAnsi="Times New Roman" w:cs="Times New Roman"/>
-            <w:sz w:val="32"/>
-            <w:szCs w:val="32"/>
-          </w:rPr>
-          <m:t>)=</m:t>
+          <m:t>(τ)=</m:t>
         </m:r>
         <m:sSub>
           <m:sSubPr>
@@ -3888,23 +3465,7 @@
                 <w:sz w:val="32"/>
                 <w:szCs w:val="32"/>
               </w:rPr>
-              <m:t>N</m:t>
-            </m:r>
-            <m:r>
-              <w:rPr>
-                <w:rFonts w:ascii="Times New Roman" w:eastAsia="Times New Roman" w:hAnsi="Times New Roman" w:cs="Times New Roman"/>
-                <w:sz w:val="32"/>
-                <w:szCs w:val="32"/>
-              </w:rPr>
-              <m:t>+</m:t>
-            </m:r>
-            <m:r>
-              <w:rPr>
-                <w:rFonts w:ascii="Times New Roman" w:eastAsia="Times New Roman" w:hAnsi="Times New Roman" w:cs="Times New Roman"/>
-                <w:sz w:val="32"/>
-                <w:szCs w:val="32"/>
-              </w:rPr>
-              <m:t>n</m:t>
+              <m:t>N+n</m:t>
             </m:r>
           </m:sub>
         </m:sSub>
@@ -3914,23 +3475,7 @@
             <w:sz w:val="32"/>
             <w:szCs w:val="32"/>
           </w:rPr>
-          <m:t>(</m:t>
-        </m:r>
-        <m:r>
-          <w:rPr>
-            <w:rFonts w:ascii="Times New Roman" w:eastAsia="Times New Roman" w:hAnsi="Times New Roman" w:cs="Times New Roman"/>
-            <w:sz w:val="32"/>
-            <w:szCs w:val="32"/>
-          </w:rPr>
-          <m:t>τ</m:t>
-        </m:r>
-        <m:r>
-          <w:rPr>
-            <w:rFonts w:ascii="Times New Roman" w:eastAsia="Times New Roman" w:hAnsi="Times New Roman" w:cs="Times New Roman"/>
-            <w:sz w:val="32"/>
-            <w:szCs w:val="32"/>
-          </w:rPr>
-          <m:t>)</m:t>
+          <m:t>(τ)</m:t>
         </m:r>
       </m:oMath>
       <w:r>
@@ -4064,23 +3609,7 @@
           <w:szCs w:val="28"/>
         </w:rPr>
         <w:tab/>
-        <w:t>Интегрирование</w:t>
-      </w:r>
-      <w:r>
-        <w:rPr>
-          <w:rFonts w:ascii="Times New Roman" w:eastAsia="Times New Roman" w:hAnsi="Times New Roman" w:cs="Times New Roman"/>
-          <w:sz w:val="28"/>
-          <w:szCs w:val="28"/>
-        </w:rPr>
-        <w:t xml:space="preserve"> 2N обыкновенных дифференциальных уравнений (8) с дополнительными условиями (9) производится методом Рунге-кутта с постоянном шагом по формулам четвертого порядка точности. Значение N варьировалось и составляло 720, а шаг интегрирования по времени по време</w:t>
-      </w:r>
-      <w:r>
-        <w:rPr>
-          <w:rFonts w:ascii="Times New Roman" w:eastAsia="Times New Roman" w:hAnsi="Times New Roman" w:cs="Times New Roman"/>
-          <w:sz w:val="28"/>
-          <w:szCs w:val="28"/>
-        </w:rPr>
-        <w:t xml:space="preserve">ни </w:t>
+        <w:t xml:space="preserve">Интегрирование 2N обыкновенных дифференциальных уравнений (8) с дополнительными условиями (9) производится методом Рунге-кутта с постоянном шагом по формулам четвертого порядка точности. Значение N варьировалось и составляло 720, а шаг интегрирования по времени по времени </w:t>
       </w:r>
       <m:oMath>
         <m:r>
@@ -4159,15 +3688,7 @@
             <w:sz w:val="28"/>
             <w:szCs w:val="28"/>
           </w:rPr>
-          <m:t>-</m:t>
-        </m:r>
-        <m:r>
-          <w:rPr>
-            <w:rFonts w:ascii="Times New Roman" w:eastAsia="Times New Roman" w:hAnsi="Times New Roman" w:cs="Times New Roman"/>
-            <w:sz w:val="28"/>
-            <w:szCs w:val="28"/>
-          </w:rPr>
-          <m:t>Δτ</m:t>
+          <m:t>-Δτ</m:t>
         </m:r>
       </m:oMath>
       <w:r>
@@ -4550,15 +4071,7 @@
           <w:szCs w:val="28"/>
         </w:rPr>
         <w:tab/>
-        <w:t xml:space="preserve">Для решения задачи было написано приложение на языке Python. Язык прост в использовании и обладает большим </w:t>
-      </w:r>
-      <w:r>
-        <w:rPr>
-          <w:rFonts w:ascii="Times New Roman" w:eastAsia="Times New Roman" w:hAnsi="Times New Roman" w:cs="Times New Roman"/>
-          <w:sz w:val="28"/>
-          <w:szCs w:val="28"/>
-        </w:rPr>
-        <w:t>количеством научных библиотек, из-за чего пользуется популярностью при решении подобного рода задач.</w:t>
+        <w:t>Для решения задачи было написано приложение на языке Python. Язык прост в использовании и обладает большим количеством научных библиотек, из-за чего пользуется популярностью при решении подобного рода задач.</w:t>
       </w:r>
     </w:p>
     <w:p>
@@ -4789,6 +4302,7 @@
         <w:t xml:space="preserve">import </w:t>
       </w:r>
       <w:proofErr w:type="spellStart"/>
+      <w:proofErr w:type="gramStart"/>
       <w:r>
         <w:rPr>
           <w:rFonts w:ascii="Times New Roman" w:eastAsia="Times New Roman" w:hAnsi="Times New Roman" w:cs="Times New Roman"/>
@@ -4812,6 +4326,7 @@
         <w:t>pyplot</w:t>
       </w:r>
       <w:proofErr w:type="spellEnd"/>
+      <w:proofErr w:type="gramEnd"/>
       <w:r>
         <w:rPr>
           <w:rFonts w:ascii="Times New Roman" w:eastAsia="Times New Roman" w:hAnsi="Times New Roman" w:cs="Times New Roman"/>
@@ -4893,6 +4408,7 @@
         <w:t xml:space="preserve"># </w:t>
       </w:r>
       <w:proofErr w:type="spellStart"/>
+      <w:proofErr w:type="gramStart"/>
       <w:r>
         <w:rPr>
           <w:rFonts w:ascii="Times New Roman" w:eastAsia="Times New Roman" w:hAnsi="Times New Roman" w:cs="Times New Roman"/>
@@ -4902,7 +4418,19 @@
           <w:highlight w:val="white"/>
           <w:lang w:val="en-US"/>
         </w:rPr>
-        <w:t>delta_t</w:t>
+        <w:t>delta</w:t>
+      </w:r>
+      <w:proofErr w:type="gramEnd"/>
+      <w:r>
+        <w:rPr>
+          <w:rFonts w:ascii="Times New Roman" w:eastAsia="Times New Roman" w:hAnsi="Times New Roman" w:cs="Times New Roman"/>
+          <w:color w:val="339900"/>
+          <w:sz w:val="25"/>
+          <w:szCs w:val="25"/>
+          <w:highlight w:val="white"/>
+          <w:lang w:val="en-US"/>
+        </w:rPr>
+        <w:t>_t</w:t>
       </w:r>
       <w:proofErr w:type="spellEnd"/>
       <w:r>
@@ -4914,18 +4442,7 @@
           <w:highlight w:val="white"/>
           <w:lang w:val="en-US"/>
         </w:rPr>
-        <w:t xml:space="preserve"> = 0</w:t>
-      </w:r>
-      <w:r>
-        <w:rPr>
-          <w:rFonts w:ascii="Times New Roman" w:eastAsia="Times New Roman" w:hAnsi="Times New Roman" w:cs="Times New Roman"/>
-          <w:color w:val="339900"/>
-          <w:sz w:val="25"/>
-          <w:szCs w:val="25"/>
-          <w:highlight w:val="white"/>
-          <w:lang w:val="en-US"/>
-        </w:rPr>
-        <w:t>.01</w:t>
+        <w:t xml:space="preserve"> = 0.01</w:t>
       </w:r>
     </w:p>
     <w:p>
@@ -4956,6 +4473,7 @@
         <w:t xml:space="preserve"># </w:t>
       </w:r>
       <w:proofErr w:type="spellStart"/>
+      <w:proofErr w:type="gramStart"/>
       <w:r>
         <w:rPr>
           <w:rFonts w:ascii="Times New Roman" w:eastAsia="Times New Roman" w:hAnsi="Times New Roman" w:cs="Times New Roman"/>
@@ -4965,7 +4483,19 @@
           <w:highlight w:val="white"/>
           <w:lang w:val="en-US"/>
         </w:rPr>
-        <w:t>init_delta</w:t>
+        <w:t>init</w:t>
+      </w:r>
+      <w:proofErr w:type="gramEnd"/>
+      <w:r>
+        <w:rPr>
+          <w:rFonts w:ascii="Times New Roman" w:eastAsia="Times New Roman" w:hAnsi="Times New Roman" w:cs="Times New Roman"/>
+          <w:color w:val="339900"/>
+          <w:sz w:val="25"/>
+          <w:szCs w:val="25"/>
+          <w:highlight w:val="white"/>
+          <w:lang w:val="en-US"/>
+        </w:rPr>
+        <w:t>_delta</w:t>
       </w:r>
       <w:proofErr w:type="spellEnd"/>
       <w:r>
@@ -5008,6 +4538,7 @@
         <w:t xml:space="preserve"># </w:t>
       </w:r>
       <w:proofErr w:type="spellStart"/>
+      <w:proofErr w:type="gramStart"/>
       <w:r>
         <w:rPr>
           <w:rFonts w:ascii="Times New Roman" w:eastAsia="Times New Roman" w:hAnsi="Times New Roman" w:cs="Times New Roman"/>
@@ -5017,7 +4548,19 @@
           <w:highlight w:val="white"/>
           <w:lang w:val="en-US"/>
         </w:rPr>
-        <w:t>target_t</w:t>
+        <w:t>target</w:t>
+      </w:r>
+      <w:proofErr w:type="gramEnd"/>
+      <w:r>
+        <w:rPr>
+          <w:rFonts w:ascii="Times New Roman" w:eastAsia="Times New Roman" w:hAnsi="Times New Roman" w:cs="Times New Roman"/>
+          <w:color w:val="339900"/>
+          <w:sz w:val="25"/>
+          <w:szCs w:val="25"/>
+          <w:highlight w:val="white"/>
+          <w:lang w:val="en-US"/>
+        </w:rPr>
+        <w:t>_t</w:t>
       </w:r>
       <w:proofErr w:type="spellEnd"/>
       <w:r>
@@ -5060,6 +4603,7 @@
         <w:t xml:space="preserve"># </w:t>
       </w:r>
       <w:proofErr w:type="spellStart"/>
+      <w:proofErr w:type="gramStart"/>
       <w:r>
         <w:rPr>
           <w:rFonts w:ascii="Times New Roman" w:eastAsia="Times New Roman" w:hAnsi="Times New Roman" w:cs="Times New Roman"/>
@@ -5069,7 +4613,19 @@
           <w:highlight w:val="white"/>
           <w:lang w:val="en-US"/>
         </w:rPr>
-        <w:t>delta_phi</w:t>
+        <w:t>delta</w:t>
+      </w:r>
+      <w:proofErr w:type="gramEnd"/>
+      <w:r>
+        <w:rPr>
+          <w:rFonts w:ascii="Times New Roman" w:eastAsia="Times New Roman" w:hAnsi="Times New Roman" w:cs="Times New Roman"/>
+          <w:color w:val="339900"/>
+          <w:sz w:val="25"/>
+          <w:szCs w:val="25"/>
+          <w:highlight w:val="white"/>
+          <w:lang w:val="en-US"/>
+        </w:rPr>
+        <w:t>_phi</w:t>
       </w:r>
       <w:proofErr w:type="spellEnd"/>
       <w:r>
@@ -5317,7 +4873,31 @@
           <w:highlight w:val="white"/>
           <w:lang w:val="en-US"/>
         </w:rPr>
-        <w:t># We already know the value of delta[0]:</w:t>
+        <w:t xml:space="preserve"># We already know the value of </w:t>
+      </w:r>
+      <w:proofErr w:type="gramStart"/>
+      <w:r>
+        <w:rPr>
+          <w:rFonts w:ascii="Times New Roman" w:eastAsia="Times New Roman" w:hAnsi="Times New Roman" w:cs="Times New Roman"/>
+          <w:color w:val="339900"/>
+          <w:sz w:val="25"/>
+          <w:szCs w:val="25"/>
+          <w:highlight w:val="white"/>
+          <w:lang w:val="en-US"/>
+        </w:rPr>
+        <w:t>delta[</w:t>
+      </w:r>
+      <w:proofErr w:type="gramEnd"/>
+      <w:r>
+        <w:rPr>
+          <w:rFonts w:ascii="Times New Roman" w:eastAsia="Times New Roman" w:hAnsi="Times New Roman" w:cs="Times New Roman"/>
+          <w:color w:val="339900"/>
+          <w:sz w:val="25"/>
+          <w:szCs w:val="25"/>
+          <w:highlight w:val="white"/>
+          <w:lang w:val="en-US"/>
+        </w:rPr>
+        <w:t>0]:</w:t>
       </w:r>
     </w:p>
     <w:p>
@@ -5345,7 +4925,31 @@
           <w:highlight w:val="white"/>
           <w:lang w:val="en-US"/>
         </w:rPr>
-        <w:t xml:space="preserve"># for j in range(N+1): delta[0][j] = </w:t>
+        <w:t xml:space="preserve"># </w:t>
+      </w:r>
+      <w:proofErr w:type="gramStart"/>
+      <w:r>
+        <w:rPr>
+          <w:rFonts w:ascii="Times New Roman" w:eastAsia="Times New Roman" w:hAnsi="Times New Roman" w:cs="Times New Roman"/>
+          <w:color w:val="339900"/>
+          <w:sz w:val="25"/>
+          <w:szCs w:val="25"/>
+          <w:highlight w:val="white"/>
+          <w:lang w:val="en-US"/>
+        </w:rPr>
+        <w:t>for</w:t>
+      </w:r>
+      <w:proofErr w:type="gramEnd"/>
+      <w:r>
+        <w:rPr>
+          <w:rFonts w:ascii="Times New Roman" w:eastAsia="Times New Roman" w:hAnsi="Times New Roman" w:cs="Times New Roman"/>
+          <w:color w:val="339900"/>
+          <w:sz w:val="25"/>
+          <w:szCs w:val="25"/>
+          <w:highlight w:val="white"/>
+          <w:lang w:val="en-US"/>
+        </w:rPr>
+        <w:t xml:space="preserve"> j in range(N+1): delta[0][j] = </w:t>
       </w:r>
       <w:proofErr w:type="spellStart"/>
       <w:r>
@@ -5462,18 +5066,7 @@
           <w:highlight w:val="white"/>
           <w:lang w:val="en-US"/>
         </w:rPr>
-        <w:t xml:space="preserve"> f</w:t>
-      </w:r>
-      <w:r>
-        <w:rPr>
-          <w:rFonts w:ascii="Times New Roman" w:eastAsia="Times New Roman" w:hAnsi="Times New Roman" w:cs="Times New Roman"/>
-          <w:color w:val="339900"/>
-          <w:sz w:val="25"/>
-          <w:szCs w:val="25"/>
-          <w:highlight w:val="white"/>
-          <w:lang w:val="en-US"/>
-        </w:rPr>
-        <w:t>or each angle:</w:t>
+        <w:t xml:space="preserve"> for each angle:</w:t>
       </w:r>
     </w:p>
     <w:p>
@@ -5501,7 +5094,31 @@
           <w:highlight w:val="white"/>
           <w:lang w:val="en-US"/>
         </w:rPr>
-        <w:t># for j in range(N+1):</w:t>
+        <w:t xml:space="preserve"># </w:t>
+      </w:r>
+      <w:proofErr w:type="gramStart"/>
+      <w:r>
+        <w:rPr>
+          <w:rFonts w:ascii="Times New Roman" w:eastAsia="Times New Roman" w:hAnsi="Times New Roman" w:cs="Times New Roman"/>
+          <w:color w:val="339900"/>
+          <w:sz w:val="25"/>
+          <w:szCs w:val="25"/>
+          <w:highlight w:val="white"/>
+          <w:lang w:val="en-US"/>
+        </w:rPr>
+        <w:t>for</w:t>
+      </w:r>
+      <w:proofErr w:type="gramEnd"/>
+      <w:r>
+        <w:rPr>
+          <w:rFonts w:ascii="Times New Roman" w:eastAsia="Times New Roman" w:hAnsi="Times New Roman" w:cs="Times New Roman"/>
+          <w:color w:val="339900"/>
+          <w:sz w:val="25"/>
+          <w:szCs w:val="25"/>
+          <w:highlight w:val="white"/>
+          <w:lang w:val="en-US"/>
+        </w:rPr>
+        <w:t xml:space="preserve"> j in range(N+1):</w:t>
       </w:r>
     </w:p>
     <w:p>
@@ -5580,6 +5197,7 @@
         <w:t xml:space="preserve">/N) * </w:t>
       </w:r>
       <w:proofErr w:type="spellStart"/>
+      <w:proofErr w:type="gramStart"/>
       <w:r>
         <w:rPr>
           <w:rFonts w:ascii="Times New Roman" w:eastAsia="Times New Roman" w:hAnsi="Times New Roman" w:cs="Times New Roman"/>
@@ -5601,7 +5219,19 @@
           <w:highlight w:val="white"/>
           <w:lang w:val="en-US"/>
         </w:rPr>
-        <w:t>(j*</w:t>
+        <w:t>(</w:t>
+      </w:r>
+      <w:proofErr w:type="gramEnd"/>
+      <w:r>
+        <w:rPr>
+          <w:rFonts w:ascii="Times New Roman" w:eastAsia="Times New Roman" w:hAnsi="Times New Roman" w:cs="Times New Roman"/>
+          <w:color w:val="339900"/>
+          <w:sz w:val="25"/>
+          <w:szCs w:val="25"/>
+          <w:highlight w:val="white"/>
+          <w:lang w:val="en-US"/>
+        </w:rPr>
+        <w:t>j*</w:t>
       </w:r>
       <w:proofErr w:type="spellStart"/>
       <w:r>
@@ -5729,18 +5359,7 @@
           <w:highlight w:val="white"/>
           <w:lang w:val="en-US"/>
         </w:rPr>
-        <w:t># Having d(delta)/dt for t=0 with the magic o</w:t>
-      </w:r>
-      <w:r>
-        <w:rPr>
-          <w:rFonts w:ascii="Times New Roman" w:eastAsia="Times New Roman" w:hAnsi="Times New Roman" w:cs="Times New Roman"/>
-          <w:color w:val="339900"/>
-          <w:sz w:val="25"/>
-          <w:szCs w:val="25"/>
-          <w:highlight w:val="white"/>
-          <w:lang w:val="en-US"/>
-        </w:rPr>
-        <w:t>f Runge-</w:t>
+        <w:t># Having d(delta)/dt for t=0 with the magic of Runge-</w:t>
       </w:r>
       <w:proofErr w:type="spellStart"/>
       <w:r>
@@ -5964,6 +5583,7 @@
         <w:t xml:space="preserve"># phi = </w:t>
       </w:r>
       <w:proofErr w:type="spellStart"/>
+      <w:proofErr w:type="gramStart"/>
       <w:r>
         <w:rPr>
           <w:rFonts w:ascii="Times New Roman" w:eastAsia="Times New Roman" w:hAnsi="Times New Roman" w:cs="Times New Roman"/>
@@ -5976,6 +5596,7 @@
         <w:t>np.arange</w:t>
       </w:r>
       <w:proofErr w:type="spellEnd"/>
+      <w:proofErr w:type="gramEnd"/>
       <w:r>
         <w:rPr>
           <w:rFonts w:ascii="Times New Roman" w:eastAsia="Times New Roman" w:hAnsi="Times New Roman" w:cs="Times New Roman"/>
@@ -6113,6 +5734,7 @@
         <w:t xml:space="preserve"># delta = </w:t>
       </w:r>
       <w:proofErr w:type="spellStart"/>
+      <w:proofErr w:type="gramStart"/>
       <w:r>
         <w:rPr>
           <w:rFonts w:ascii="Times New Roman" w:eastAsia="Times New Roman" w:hAnsi="Times New Roman" w:cs="Times New Roman"/>
@@ -6125,6 +5747,7 @@
         <w:t>np.full</w:t>
       </w:r>
       <w:proofErr w:type="spellEnd"/>
+      <w:proofErr w:type="gramEnd"/>
       <w:r>
         <w:rPr>
           <w:rFonts w:ascii="Times New Roman" w:eastAsia="Times New Roman" w:hAnsi="Times New Roman" w:cs="Times New Roman"/>
@@ -6337,6 +5960,7 @@
         <w:t xml:space="preserve">) * </w:t>
       </w:r>
       <w:proofErr w:type="spellStart"/>
+      <w:proofErr w:type="gramStart"/>
       <w:r>
         <w:rPr>
           <w:rFonts w:ascii="Times New Roman" w:eastAsia="Times New Roman" w:hAnsi="Times New Roman" w:cs="Times New Roman"/>
@@ -6358,6 +5982,66 @@
           <w:highlight w:val="white"/>
           <w:lang w:val="en-US"/>
         </w:rPr>
+        <w:t>(</w:t>
+      </w:r>
+      <w:proofErr w:type="gramEnd"/>
+      <w:r>
+        <w:rPr>
+          <w:rFonts w:ascii="Times New Roman" w:eastAsia="Times New Roman" w:hAnsi="Times New Roman" w:cs="Times New Roman"/>
+          <w:color w:val="339900"/>
+          <w:sz w:val="25"/>
+          <w:szCs w:val="25"/>
+          <w:highlight w:val="white"/>
+          <w:lang w:val="en-US"/>
+        </w:rPr>
+        <w:t>j*</w:t>
+      </w:r>
+      <w:proofErr w:type="spellStart"/>
+      <w:r>
+        <w:rPr>
+          <w:rFonts w:ascii="Times New Roman" w:eastAsia="Times New Roman" w:hAnsi="Times New Roman" w:cs="Times New Roman"/>
+          <w:color w:val="339900"/>
+          <w:sz w:val="25"/>
+          <w:szCs w:val="25"/>
+          <w:highlight w:val="white"/>
+          <w:lang w:val="en-US"/>
+        </w:rPr>
+        <w:t>delta_t</w:t>
+      </w:r>
+      <w:proofErr w:type="spellEnd"/>
+      <w:r>
+        <w:rPr>
+          <w:rFonts w:ascii="Times New Roman" w:eastAsia="Times New Roman" w:hAnsi="Times New Roman" w:cs="Times New Roman"/>
+          <w:color w:val="339900"/>
+          <w:sz w:val="25"/>
+          <w:szCs w:val="25"/>
+          <w:highlight w:val="white"/>
+          <w:lang w:val="en-US"/>
+        </w:rPr>
+        <w:t xml:space="preserve"> + t) - delta[j]**3 * </w:t>
+      </w:r>
+      <w:proofErr w:type="spellStart"/>
+      <w:r>
+        <w:rPr>
+          <w:rFonts w:ascii="Times New Roman" w:eastAsia="Times New Roman" w:hAnsi="Times New Roman" w:cs="Times New Roman"/>
+          <w:color w:val="339900"/>
+          <w:sz w:val="25"/>
+          <w:szCs w:val="25"/>
+          <w:highlight w:val="white"/>
+          <w:lang w:val="en-US"/>
+        </w:rPr>
+        <w:t>np.sin</w:t>
+      </w:r>
+      <w:proofErr w:type="spellEnd"/>
+      <w:r>
+        <w:rPr>
+          <w:rFonts w:ascii="Times New Roman" w:eastAsia="Times New Roman" w:hAnsi="Times New Roman" w:cs="Times New Roman"/>
+          <w:color w:val="339900"/>
+          <w:sz w:val="25"/>
+          <w:szCs w:val="25"/>
+          <w:highlight w:val="white"/>
+          <w:lang w:val="en-US"/>
+        </w:rPr>
         <w:t>(j*</w:t>
       </w:r>
       <w:proofErr w:type="spellStart"/>
@@ -6371,65 +6055,6 @@
           <w:lang w:val="en-US"/>
         </w:rPr>
         <w:t>delta_t</w:t>
-      </w:r>
-      <w:proofErr w:type="spellEnd"/>
-      <w:r>
-        <w:rPr>
-          <w:rFonts w:ascii="Times New Roman" w:eastAsia="Times New Roman" w:hAnsi="Times New Roman" w:cs="Times New Roman"/>
-          <w:color w:val="339900"/>
-          <w:sz w:val="25"/>
-          <w:szCs w:val="25"/>
-          <w:highlight w:val="white"/>
-          <w:lang w:val="en-US"/>
-        </w:rPr>
-        <w:t xml:space="preserve"> + t) - delta[j]**3 * </w:t>
-      </w:r>
-      <w:proofErr w:type="spellStart"/>
-      <w:r>
-        <w:rPr>
-          <w:rFonts w:ascii="Times New Roman" w:eastAsia="Times New Roman" w:hAnsi="Times New Roman" w:cs="Times New Roman"/>
-          <w:color w:val="339900"/>
-          <w:sz w:val="25"/>
-          <w:szCs w:val="25"/>
-          <w:highlight w:val="white"/>
-          <w:lang w:val="en-US"/>
-        </w:rPr>
-        <w:t>np.sin</w:t>
-      </w:r>
-      <w:proofErr w:type="spellEnd"/>
-      <w:r>
-        <w:rPr>
-          <w:rFonts w:ascii="Times New Roman" w:eastAsia="Times New Roman" w:hAnsi="Times New Roman" w:cs="Times New Roman"/>
-          <w:color w:val="339900"/>
-          <w:sz w:val="25"/>
-          <w:szCs w:val="25"/>
-          <w:highlight w:val="white"/>
-          <w:lang w:val="en-US"/>
-        </w:rPr>
-        <w:t>(j*</w:t>
-      </w:r>
-      <w:proofErr w:type="spellStart"/>
-      <w:r>
-        <w:rPr>
-          <w:rFonts w:ascii="Times New Roman" w:eastAsia="Times New Roman" w:hAnsi="Times New Roman" w:cs="Times New Roman"/>
-          <w:color w:val="339900"/>
-          <w:sz w:val="25"/>
-          <w:szCs w:val="25"/>
-          <w:highlight w:val="white"/>
-          <w:lang w:val="en-US"/>
-        </w:rPr>
-        <w:t>de</w:t>
-      </w:r>
-      <w:r>
-        <w:rPr>
-          <w:rFonts w:ascii="Times New Roman" w:eastAsia="Times New Roman" w:hAnsi="Times New Roman" w:cs="Times New Roman"/>
-          <w:color w:val="339900"/>
-          <w:sz w:val="25"/>
-          <w:szCs w:val="25"/>
-          <w:highlight w:val="white"/>
-          <w:lang w:val="en-US"/>
-        </w:rPr>
-        <w:t>lta_t</w:t>
       </w:r>
       <w:proofErr w:type="spellEnd"/>
       <w:r>
@@ -6577,7 +6202,19 @@
           <w:highlight w:val="white"/>
           <w:lang w:val="en-US"/>
         </w:rPr>
-        <w:t>__</w:t>
+        <w:t>_</w:t>
+      </w:r>
+      <w:proofErr w:type="gramStart"/>
+      <w:r>
+        <w:rPr>
+          <w:rFonts w:ascii="Times New Roman" w:eastAsia="Times New Roman" w:hAnsi="Times New Roman" w:cs="Times New Roman"/>
+          <w:color w:val="212529"/>
+          <w:sz w:val="25"/>
+          <w:szCs w:val="25"/>
+          <w:highlight w:val="white"/>
+          <w:lang w:val="en-US"/>
+        </w:rPr>
+        <w:t>_</w:t>
       </w:r>
       <w:r>
         <w:rPr>
@@ -6590,6 +6227,7 @@
         </w:rPr>
         <w:t>(</w:t>
       </w:r>
+      <w:proofErr w:type="gramEnd"/>
       <w:r>
         <w:rPr>
           <w:rFonts w:ascii="Times New Roman" w:eastAsia="Times New Roman" w:hAnsi="Times New Roman" w:cs="Times New Roman"/>
@@ -6665,6 +6303,7 @@
         <w:t xml:space="preserve">        </w:t>
       </w:r>
       <w:proofErr w:type="spellStart"/>
+      <w:proofErr w:type="gramStart"/>
       <w:r>
         <w:rPr>
           <w:rFonts w:ascii="Times New Roman" w:eastAsia="Times New Roman" w:hAnsi="Times New Roman" w:cs="Times New Roman"/>
@@ -6688,6 +6327,7 @@
         <w:t>step</w:t>
       </w:r>
       <w:proofErr w:type="spellEnd"/>
+      <w:proofErr w:type="gramEnd"/>
       <w:r>
         <w:rPr>
           <w:rFonts w:ascii="Times New Roman" w:eastAsia="Times New Roman" w:hAnsi="Times New Roman" w:cs="Times New Roman"/>
@@ -6751,6 +6391,7 @@
         <w:t xml:space="preserve">        </w:t>
       </w:r>
       <w:proofErr w:type="spellStart"/>
+      <w:proofErr w:type="gramStart"/>
       <w:r>
         <w:rPr>
           <w:rFonts w:ascii="Times New Roman" w:eastAsia="Times New Roman" w:hAnsi="Times New Roman" w:cs="Times New Roman"/>
@@ -6774,6 +6415,7 @@
         <w:t>target</w:t>
       </w:r>
       <w:proofErr w:type="spellEnd"/>
+      <w:proofErr w:type="gramEnd"/>
       <w:r>
         <w:rPr>
           <w:rFonts w:ascii="Times New Roman" w:eastAsia="Times New Roman" w:hAnsi="Times New Roman" w:cs="Times New Roman"/>
@@ -6836,6 +6478,7 @@
         <w:t xml:space="preserve">        </w:t>
       </w:r>
       <w:proofErr w:type="spellStart"/>
+      <w:proofErr w:type="gramStart"/>
       <w:r>
         <w:rPr>
           <w:rFonts w:ascii="Times New Roman" w:eastAsia="Times New Roman" w:hAnsi="Times New Roman" w:cs="Times New Roman"/>
@@ -6859,6 +6502,7 @@
         <w:t>init</w:t>
       </w:r>
       <w:proofErr w:type="spellEnd"/>
+      <w:proofErr w:type="gramEnd"/>
       <w:r>
         <w:rPr>
           <w:rFonts w:ascii="Times New Roman" w:eastAsia="Times New Roman" w:hAnsi="Times New Roman" w:cs="Times New Roman"/>
@@ -6959,7 +6603,19 @@
           <w:highlight w:val="white"/>
           <w:lang w:val="en-US"/>
         </w:rPr>
-        <w:t xml:space="preserve">    def increment</w:t>
+        <w:t xml:space="preserve">    def </w:t>
+      </w:r>
+      <w:proofErr w:type="gramStart"/>
+      <w:r>
+        <w:rPr>
+          <w:rFonts w:ascii="Times New Roman" w:eastAsia="Times New Roman" w:hAnsi="Times New Roman" w:cs="Times New Roman"/>
+          <w:color w:val="212529"/>
+          <w:sz w:val="25"/>
+          <w:szCs w:val="25"/>
+          <w:highlight w:val="white"/>
+          <w:lang w:val="en-US"/>
+        </w:rPr>
+        <w:t>increment</w:t>
       </w:r>
       <w:r>
         <w:rPr>
@@ -6972,6 +6628,7 @@
         </w:rPr>
         <w:t>(</w:t>
       </w:r>
+      <w:proofErr w:type="gramEnd"/>
       <w:r>
         <w:rPr>
           <w:rFonts w:ascii="Times New Roman" w:eastAsia="Times New Roman" w:hAnsi="Times New Roman" w:cs="Times New Roman"/>
@@ -7056,6 +6713,7 @@
         <w:t xml:space="preserve"> </w:t>
       </w:r>
       <w:proofErr w:type="spellStart"/>
+      <w:proofErr w:type="gramStart"/>
       <w:r>
         <w:rPr>
           <w:rFonts w:ascii="Times New Roman" w:eastAsia="Times New Roman" w:hAnsi="Times New Roman" w:cs="Times New Roman"/>
@@ -7079,6 +6737,7 @@
         <w:t>step</w:t>
       </w:r>
       <w:proofErr w:type="spellEnd"/>
+      <w:proofErr w:type="gramEnd"/>
       <w:r>
         <w:rPr>
           <w:rFonts w:ascii="Times New Roman" w:eastAsia="Times New Roman" w:hAnsi="Times New Roman" w:cs="Times New Roman"/>
@@ -7196,6 +6855,7 @@
         <w:t xml:space="preserve"> </w:t>
       </w:r>
       <w:proofErr w:type="spellStart"/>
+      <w:proofErr w:type="gramStart"/>
       <w:r>
         <w:rPr>
           <w:rFonts w:ascii="Times New Roman" w:eastAsia="Times New Roman" w:hAnsi="Times New Roman" w:cs="Times New Roman"/>
@@ -7219,6 +6879,7 @@
         <w:t>step</w:t>
       </w:r>
       <w:proofErr w:type="spellEnd"/>
+      <w:proofErr w:type="gramEnd"/>
       <w:r>
         <w:rPr>
           <w:rFonts w:ascii="Times New Roman" w:eastAsia="Times New Roman" w:hAnsi="Times New Roman" w:cs="Times New Roman"/>
@@ -7492,6 +7153,7 @@
         <w:t xml:space="preserve"> </w:t>
       </w:r>
       <w:proofErr w:type="spellStart"/>
+      <w:proofErr w:type="gramStart"/>
       <w:r>
         <w:rPr>
           <w:rFonts w:ascii="Times New Roman" w:eastAsia="Times New Roman" w:hAnsi="Times New Roman" w:cs="Times New Roman"/>
@@ -7515,6 +7177,7 @@
         <w:t>step</w:t>
       </w:r>
       <w:proofErr w:type="spellEnd"/>
+      <w:proofErr w:type="gramEnd"/>
       <w:r>
         <w:rPr>
           <w:rFonts w:ascii="Times New Roman" w:eastAsia="Times New Roman" w:hAnsi="Times New Roman" w:cs="Times New Roman"/>
@@ -7788,6 +7451,7 @@
         <w:t xml:space="preserve"> </w:t>
       </w:r>
       <w:proofErr w:type="spellStart"/>
+      <w:proofErr w:type="gramStart"/>
       <w:r>
         <w:rPr>
           <w:rFonts w:ascii="Times New Roman" w:eastAsia="Times New Roman" w:hAnsi="Times New Roman" w:cs="Times New Roman"/>
@@ -7811,6 +7475,7 @@
         <w:t>step</w:t>
       </w:r>
       <w:proofErr w:type="spellEnd"/>
+      <w:proofErr w:type="gramEnd"/>
       <w:r>
         <w:rPr>
           <w:rFonts w:ascii="Times New Roman" w:eastAsia="Times New Roman" w:hAnsi="Times New Roman" w:cs="Times New Roman"/>
@@ -8270,7 +7935,19 @@
           <w:highlight w:val="white"/>
           <w:lang w:val="en-US"/>
         </w:rPr>
-        <w:t>runge_method</w:t>
+        <w:t>runge_</w:t>
+      </w:r>
+      <w:proofErr w:type="gramStart"/>
+      <w:r>
+        <w:rPr>
+          <w:rFonts w:ascii="Times New Roman" w:eastAsia="Times New Roman" w:hAnsi="Times New Roman" w:cs="Times New Roman"/>
+          <w:color w:val="212529"/>
+          <w:sz w:val="25"/>
+          <w:szCs w:val="25"/>
+          <w:highlight w:val="white"/>
+          <w:lang w:val="en-US"/>
+        </w:rPr>
+        <w:t>method</w:t>
       </w:r>
       <w:proofErr w:type="spellEnd"/>
       <w:r>
@@ -8284,6 +7961,7 @@
         </w:rPr>
         <w:t>(</w:t>
       </w:r>
+      <w:proofErr w:type="gramEnd"/>
       <w:r>
         <w:rPr>
           <w:rFonts w:ascii="Times New Roman" w:eastAsia="Times New Roman" w:hAnsi="Times New Roman" w:cs="Times New Roman"/>
@@ -8444,6 +8122,7 @@
         <w:t xml:space="preserve"> t in </w:t>
       </w:r>
       <w:proofErr w:type="spellStart"/>
+      <w:proofErr w:type="gramStart"/>
       <w:r>
         <w:rPr>
           <w:rFonts w:ascii="Times New Roman" w:eastAsia="Times New Roman" w:hAnsi="Times New Roman" w:cs="Times New Roman"/>
@@ -8467,6 +8146,7 @@
         <w:t>arange</w:t>
       </w:r>
       <w:proofErr w:type="spellEnd"/>
+      <w:proofErr w:type="gramEnd"/>
       <w:r>
         <w:rPr>
           <w:rFonts w:ascii="Times New Roman" w:eastAsia="Times New Roman" w:hAnsi="Times New Roman" w:cs="Times New Roman"/>
@@ -8667,6 +8347,7 @@
         <w:t xml:space="preserve"> </w:t>
       </w:r>
       <w:proofErr w:type="spellStart"/>
+      <w:proofErr w:type="gramStart"/>
       <w:r>
         <w:rPr>
           <w:rFonts w:ascii="Times New Roman" w:eastAsia="Times New Roman" w:hAnsi="Times New Roman" w:cs="Times New Roman"/>
@@ -8690,6 +8371,7 @@
         <w:t>increment</w:t>
       </w:r>
       <w:proofErr w:type="spellEnd"/>
+      <w:proofErr w:type="gramEnd"/>
       <w:r>
         <w:rPr>
           <w:rFonts w:ascii="Times New Roman" w:eastAsia="Times New Roman" w:hAnsi="Times New Roman" w:cs="Times New Roman"/>
@@ -8774,6 +8456,7 @@
         <w:t xml:space="preserve"> </w:t>
       </w:r>
       <w:proofErr w:type="spellStart"/>
+      <w:proofErr w:type="gramStart"/>
       <w:r>
         <w:rPr>
           <w:rFonts w:ascii="Times New Roman" w:eastAsia="Times New Roman" w:hAnsi="Times New Roman" w:cs="Times New Roman"/>
@@ -8797,6 +8480,7 @@
         <w:t>array</w:t>
       </w:r>
       <w:proofErr w:type="spellEnd"/>
+      <w:proofErr w:type="gramEnd"/>
       <w:r>
         <w:rPr>
           <w:rFonts w:ascii="Times New Roman" w:eastAsia="Times New Roman" w:hAnsi="Times New Roman" w:cs="Times New Roman"/>
@@ -8884,7 +8568,19 @@
           <w:highlight w:val="white"/>
           <w:lang w:val="en-US"/>
         </w:rPr>
-        <w:t>def f</w:t>
+        <w:t xml:space="preserve">def </w:t>
+      </w:r>
+      <w:proofErr w:type="gramStart"/>
+      <w:r>
+        <w:rPr>
+          <w:rFonts w:ascii="Times New Roman" w:eastAsia="Times New Roman" w:hAnsi="Times New Roman" w:cs="Times New Roman"/>
+          <w:color w:val="212529"/>
+          <w:sz w:val="25"/>
+          <w:szCs w:val="25"/>
+          <w:highlight w:val="white"/>
+          <w:lang w:val="en-US"/>
+        </w:rPr>
+        <w:t>f</w:t>
       </w:r>
       <w:r>
         <w:rPr>
@@ -8898,6 +8594,7 @@
         <w:t>(</w:t>
       </w:r>
       <w:proofErr w:type="spellStart"/>
+      <w:proofErr w:type="gramEnd"/>
       <w:r>
         <w:rPr>
           <w:rFonts w:ascii="Times New Roman" w:eastAsia="Times New Roman" w:hAnsi="Times New Roman" w:cs="Times New Roman"/>
@@ -9040,6 +8737,7 @@
         <w:t xml:space="preserve"> </w:t>
       </w:r>
       <w:proofErr w:type="spellStart"/>
+      <w:proofErr w:type="gramStart"/>
       <w:r>
         <w:rPr>
           <w:rFonts w:ascii="Times New Roman" w:eastAsia="Times New Roman" w:hAnsi="Times New Roman" w:cs="Times New Roman"/>
@@ -9063,6 +8761,7 @@
         </w:rPr>
         <w:t>(</w:t>
       </w:r>
+      <w:proofErr w:type="gramEnd"/>
       <w:r>
         <w:rPr>
           <w:rFonts w:ascii="Times New Roman" w:eastAsia="Times New Roman" w:hAnsi="Times New Roman" w:cs="Times New Roman"/>
@@ -9263,6 +8962,7 @@
         <w:t xml:space="preserve"> </w:t>
       </w:r>
       <w:proofErr w:type="spellStart"/>
+      <w:proofErr w:type="gramStart"/>
       <w:r>
         <w:rPr>
           <w:rFonts w:ascii="Times New Roman" w:eastAsia="Times New Roman" w:hAnsi="Times New Roman" w:cs="Times New Roman"/>
@@ -9286,6 +8986,7 @@
         <w:t>zeros</w:t>
       </w:r>
       <w:proofErr w:type="spellEnd"/>
+      <w:proofErr w:type="gramEnd"/>
       <w:r>
         <w:rPr>
           <w:rFonts w:ascii="Times New Roman" w:eastAsia="Times New Roman" w:hAnsi="Times New Roman" w:cs="Times New Roman"/>
@@ -10357,6 +10058,7 @@
         <w:t xml:space="preserve"> </w:t>
       </w:r>
       <w:proofErr w:type="spellStart"/>
+      <w:proofErr w:type="gramStart"/>
       <w:r>
         <w:rPr>
           <w:rFonts w:ascii="Times New Roman" w:eastAsia="Times New Roman" w:hAnsi="Times New Roman" w:cs="Times New Roman"/>
@@ -10391,6 +10093,7 @@
         </w:rPr>
         <w:t>(</w:t>
       </w:r>
+      <w:proofErr w:type="gramEnd"/>
       <w:r>
         <w:rPr>
           <w:rFonts w:ascii="Times New Roman" w:eastAsia="Times New Roman" w:hAnsi="Times New Roman" w:cs="Times New Roman"/>
@@ -11449,6 +11152,7 @@
         <w:t xml:space="preserve"> </w:t>
       </w:r>
       <w:proofErr w:type="spellStart"/>
+      <w:proofErr w:type="gramStart"/>
       <w:r>
         <w:rPr>
           <w:rFonts w:ascii="Times New Roman" w:eastAsia="Times New Roman" w:hAnsi="Times New Roman" w:cs="Times New Roman"/>
@@ -11472,6 +11176,7 @@
         <w:t>arange</w:t>
       </w:r>
       <w:proofErr w:type="spellEnd"/>
+      <w:proofErr w:type="gramEnd"/>
       <w:r>
         <w:rPr>
           <w:rFonts w:ascii="Times New Roman" w:eastAsia="Times New Roman" w:hAnsi="Times New Roman" w:cs="Times New Roman"/>
@@ -11875,6 +11580,7 @@
         <w:t xml:space="preserve"> </w:t>
       </w:r>
       <w:proofErr w:type="spellStart"/>
+      <w:proofErr w:type="gramStart"/>
       <w:r>
         <w:rPr>
           <w:rFonts w:ascii="Times New Roman" w:eastAsia="Times New Roman" w:hAnsi="Times New Roman" w:cs="Times New Roman"/>
@@ -11898,6 +11604,7 @@
         <w:t>subplots</w:t>
       </w:r>
       <w:proofErr w:type="spellEnd"/>
+      <w:proofErr w:type="gramEnd"/>
       <w:r>
         <w:rPr>
           <w:rFonts w:ascii="Times New Roman" w:eastAsia="Times New Roman" w:hAnsi="Times New Roman" w:cs="Times New Roman"/>
@@ -12017,6 +11724,7 @@
         </w:rPr>
       </w:pPr>
       <w:proofErr w:type="spellStart"/>
+      <w:proofErr w:type="gramStart"/>
       <w:r>
         <w:rPr>
           <w:rFonts w:ascii="Times New Roman" w:eastAsia="Times New Roman" w:hAnsi="Times New Roman" w:cs="Times New Roman"/>
@@ -12040,6 +11748,7 @@
         <w:t>plot</w:t>
       </w:r>
       <w:proofErr w:type="spellEnd"/>
+      <w:proofErr w:type="gramEnd"/>
       <w:r>
         <w:rPr>
           <w:rFonts w:ascii="Times New Roman" w:eastAsia="Times New Roman" w:hAnsi="Times New Roman" w:cs="Times New Roman"/>
@@ -12445,7 +12154,31 @@
           <w:highlight w:val="white"/>
           <w:lang w:val="en-US"/>
         </w:rPr>
-        <w:t xml:space="preserve"># for </w:t>
+        <w:t xml:space="preserve"># </w:t>
+      </w:r>
+      <w:proofErr w:type="gramStart"/>
+      <w:r>
+        <w:rPr>
+          <w:rFonts w:ascii="Times New Roman" w:eastAsia="Times New Roman" w:hAnsi="Times New Roman" w:cs="Times New Roman"/>
+          <w:color w:val="339900"/>
+          <w:sz w:val="25"/>
+          <w:szCs w:val="25"/>
+          <w:highlight w:val="white"/>
+          <w:lang w:val="en-US"/>
+        </w:rPr>
+        <w:t>for</w:t>
+      </w:r>
+      <w:proofErr w:type="gramEnd"/>
+      <w:r>
+        <w:rPr>
+          <w:rFonts w:ascii="Times New Roman" w:eastAsia="Times New Roman" w:hAnsi="Times New Roman" w:cs="Times New Roman"/>
+          <w:color w:val="339900"/>
+          <w:sz w:val="25"/>
+          <w:szCs w:val="25"/>
+          <w:highlight w:val="white"/>
+          <w:lang w:val="en-US"/>
+        </w:rPr>
+        <w:t xml:space="preserve"> </w:t>
       </w:r>
       <w:proofErr w:type="spellStart"/>
       <w:r>
@@ -12497,7 +12230,31 @@
           <w:highlight w:val="white"/>
           <w:lang w:val="en-US"/>
         </w:rPr>
-        <w:t xml:space="preserve"># for </w:t>
+        <w:t xml:space="preserve"># </w:t>
+      </w:r>
+      <w:proofErr w:type="gramStart"/>
+      <w:r>
+        <w:rPr>
+          <w:rFonts w:ascii="Times New Roman" w:eastAsia="Times New Roman" w:hAnsi="Times New Roman" w:cs="Times New Roman"/>
+          <w:color w:val="339900"/>
+          <w:sz w:val="25"/>
+          <w:szCs w:val="25"/>
+          <w:highlight w:val="white"/>
+          <w:lang w:val="en-US"/>
+        </w:rPr>
+        <w:t>for</w:t>
+      </w:r>
+      <w:proofErr w:type="gramEnd"/>
+      <w:r>
+        <w:rPr>
+          <w:rFonts w:ascii="Times New Roman" w:eastAsia="Times New Roman" w:hAnsi="Times New Roman" w:cs="Times New Roman"/>
+          <w:color w:val="339900"/>
+          <w:sz w:val="25"/>
+          <w:szCs w:val="25"/>
+          <w:highlight w:val="white"/>
+          <w:lang w:val="en-US"/>
+        </w:rPr>
+        <w:t xml:space="preserve"> </w:t>
       </w:r>
       <w:proofErr w:type="spellStart"/>
       <w:r>
@@ -12595,7 +12352,19 @@
           <w:highlight w:val="white"/>
           <w:lang w:val="en-US"/>
         </w:rPr>
-        <w:t xml:space="preserve"> Runge</w:t>
+        <w:t xml:space="preserve"> </w:t>
+      </w:r>
+      <w:proofErr w:type="gramStart"/>
+      <w:r>
+        <w:rPr>
+          <w:rFonts w:ascii="Times New Roman" w:eastAsia="Times New Roman" w:hAnsi="Times New Roman" w:cs="Times New Roman"/>
+          <w:color w:val="212529"/>
+          <w:sz w:val="25"/>
+          <w:szCs w:val="25"/>
+          <w:highlight w:val="white"/>
+          <w:lang w:val="en-US"/>
+        </w:rPr>
+        <w:t>Runge</w:t>
       </w:r>
       <w:r>
         <w:rPr>
@@ -12609,6 +12378,7 @@
         <w:t>(</w:t>
       </w:r>
       <w:proofErr w:type="spellStart"/>
+      <w:proofErr w:type="gramEnd"/>
       <w:r>
         <w:rPr>
           <w:rFonts w:ascii="Times New Roman" w:eastAsia="Times New Roman" w:hAnsi="Times New Roman" w:cs="Times New Roman"/>
@@ -13014,6 +12784,7 @@
         <w:t>"</w:t>
       </w:r>
       <w:proofErr w:type="spellStart"/>
+      <w:proofErr w:type="gramStart"/>
       <w:r>
         <w:rPr>
           <w:rFonts w:ascii="Times New Roman" w:eastAsia="Times New Roman" w:hAnsi="Times New Roman" w:cs="Times New Roman"/>
@@ -13023,7 +12794,19 @@
           <w:highlight w:val="white"/>
           <w:lang w:val="en-US"/>
         </w:rPr>
-        <w:t>target_t</w:t>
+        <w:t>target</w:t>
+      </w:r>
+      <w:proofErr w:type="gramEnd"/>
+      <w:r>
+        <w:rPr>
+          <w:rFonts w:ascii="Times New Roman" w:eastAsia="Times New Roman" w:hAnsi="Times New Roman" w:cs="Times New Roman"/>
+          <w:color w:val="FF0000"/>
+          <w:sz w:val="25"/>
+          <w:szCs w:val="25"/>
+          <w:highlight w:val="white"/>
+          <w:lang w:val="en-US"/>
+        </w:rPr>
+        <w:t>_t</w:t>
       </w:r>
       <w:proofErr w:type="spellEnd"/>
       <w:r>
@@ -13123,6 +12906,7 @@
         <w:t>"</w:t>
       </w:r>
       <w:proofErr w:type="spellStart"/>
+      <w:proofErr w:type="gramStart"/>
       <w:r>
         <w:rPr>
           <w:rFonts w:ascii="Times New Roman" w:eastAsia="Times New Roman" w:hAnsi="Times New Roman" w:cs="Times New Roman"/>
@@ -13132,7 +12916,19 @@
           <w:highlight w:val="white"/>
           <w:lang w:val="en-US"/>
         </w:rPr>
-        <w:t>init_delta</w:t>
+        <w:t>init</w:t>
+      </w:r>
+      <w:proofErr w:type="gramEnd"/>
+      <w:r>
+        <w:rPr>
+          <w:rFonts w:ascii="Times New Roman" w:eastAsia="Times New Roman" w:hAnsi="Times New Roman" w:cs="Times New Roman"/>
+          <w:color w:val="FF0000"/>
+          <w:sz w:val="25"/>
+          <w:szCs w:val="25"/>
+          <w:highlight w:val="white"/>
+          <w:lang w:val="en-US"/>
+        </w:rPr>
+        <w:t>_delta</w:t>
       </w:r>
       <w:proofErr w:type="spellEnd"/>
       <w:r>
@@ -13232,6 +13028,7 @@
         <w:t>"</w:t>
       </w:r>
       <w:proofErr w:type="spellStart"/>
+      <w:proofErr w:type="gramStart"/>
       <w:r>
         <w:rPr>
           <w:rFonts w:ascii="Times New Roman" w:eastAsia="Times New Roman" w:hAnsi="Times New Roman" w:cs="Times New Roman"/>
@@ -13241,7 +13038,19 @@
           <w:highlight w:val="white"/>
           <w:lang w:val="en-US"/>
         </w:rPr>
-        <w:t>delta_phi</w:t>
+        <w:t>delta</w:t>
+      </w:r>
+      <w:proofErr w:type="gramEnd"/>
+      <w:r>
+        <w:rPr>
+          <w:rFonts w:ascii="Times New Roman" w:eastAsia="Times New Roman" w:hAnsi="Times New Roman" w:cs="Times New Roman"/>
+          <w:color w:val="FF0000"/>
+          <w:sz w:val="25"/>
+          <w:szCs w:val="25"/>
+          <w:highlight w:val="white"/>
+          <w:lang w:val="en-US"/>
+        </w:rPr>
+        <w:t>_phi</w:t>
       </w:r>
       <w:proofErr w:type="spellEnd"/>
       <w:r>
@@ -13432,6 +13241,7 @@
         <w:t xml:space="preserve"> </w:t>
       </w:r>
       <w:proofErr w:type="spellStart"/>
+      <w:proofErr w:type="gramStart"/>
       <w:r>
         <w:rPr>
           <w:rFonts w:ascii="Times New Roman" w:eastAsia="Times New Roman" w:hAnsi="Times New Roman" w:cs="Times New Roman"/>
@@ -13455,6 +13265,7 @@
         <w:t>full</w:t>
       </w:r>
       <w:proofErr w:type="spellEnd"/>
+      <w:proofErr w:type="gramEnd"/>
       <w:r>
         <w:rPr>
           <w:rFonts w:ascii="Times New Roman" w:eastAsia="Times New Roman" w:hAnsi="Times New Roman" w:cs="Times New Roman"/>
@@ -13619,7 +13430,19 @@
           <w:highlight w:val="white"/>
           <w:lang w:val="en-US"/>
         </w:rPr>
-        <w:t xml:space="preserve"> partial</w:t>
+        <w:t xml:space="preserve"> </w:t>
+      </w:r>
+      <w:proofErr w:type="gramStart"/>
+      <w:r>
+        <w:rPr>
+          <w:rFonts w:ascii="Times New Roman" w:eastAsia="Times New Roman" w:hAnsi="Times New Roman" w:cs="Times New Roman"/>
+          <w:color w:val="212529"/>
+          <w:sz w:val="25"/>
+          <w:szCs w:val="25"/>
+          <w:highlight w:val="white"/>
+          <w:lang w:val="en-US"/>
+        </w:rPr>
+        <w:t>partial</w:t>
       </w:r>
       <w:r>
         <w:rPr>
@@ -13632,6 +13455,7 @@
         </w:rPr>
         <w:t>(</w:t>
       </w:r>
+      <w:proofErr w:type="gramEnd"/>
       <w:r>
         <w:rPr>
           <w:rFonts w:ascii="Times New Roman" w:eastAsia="Times New Roman" w:hAnsi="Times New Roman" w:cs="Times New Roman"/>
@@ -13746,6 +13570,7 @@
         <w:t xml:space="preserve"> </w:t>
       </w:r>
       <w:proofErr w:type="spellStart"/>
+      <w:proofErr w:type="gramStart"/>
       <w:r>
         <w:rPr>
           <w:rFonts w:ascii="Times New Roman" w:eastAsia="Times New Roman" w:hAnsi="Times New Roman" w:cs="Times New Roman"/>
@@ -13766,7 +13591,19 @@
           <w:highlight w:val="white"/>
           <w:lang w:val="en-US"/>
         </w:rPr>
-        <w:t>runge_method</w:t>
+        <w:t>runge</w:t>
+      </w:r>
+      <w:proofErr w:type="gramEnd"/>
+      <w:r>
+        <w:rPr>
+          <w:rFonts w:ascii="Times New Roman" w:eastAsia="Times New Roman" w:hAnsi="Times New Roman" w:cs="Times New Roman"/>
+          <w:color w:val="007788"/>
+          <w:sz w:val="25"/>
+          <w:szCs w:val="25"/>
+          <w:highlight w:val="white"/>
+          <w:lang w:val="en-US"/>
+        </w:rPr>
+        <w:t>_method</w:t>
       </w:r>
       <w:proofErr w:type="spellEnd"/>
       <w:r>
@@ -14107,6 +13944,7 @@
         <w:t xml:space="preserve">    </w:t>
       </w:r>
       <w:proofErr w:type="spellStart"/>
+      <w:proofErr w:type="gramStart"/>
       <w:r>
         <w:rPr>
           <w:rFonts w:ascii="Times New Roman" w:eastAsia="Times New Roman" w:hAnsi="Times New Roman" w:cs="Times New Roman"/>
@@ -14130,6 +13968,7 @@
         <w:t>plot</w:t>
       </w:r>
       <w:proofErr w:type="spellEnd"/>
+      <w:proofErr w:type="gramEnd"/>
       <w:r>
         <w:rPr>
           <w:rFonts w:ascii="Times New Roman" w:eastAsia="Times New Roman" w:hAnsi="Times New Roman" w:cs="Times New Roman"/>
@@ -14700,6 +14539,7 @@
         </w:rPr>
       </w:pPr>
       <w:proofErr w:type="spellStart"/>
+      <w:proofErr w:type="gramStart"/>
       <w:r>
         <w:rPr>
           <w:rFonts w:ascii="Times New Roman" w:eastAsia="Times New Roman" w:hAnsi="Times New Roman" w:cs="Times New Roman"/>
@@ -14723,6 +14563,7 @@
         <w:t>grid</w:t>
       </w:r>
       <w:proofErr w:type="spellEnd"/>
+      <w:proofErr w:type="gramEnd"/>
       <w:r>
         <w:rPr>
           <w:rFonts w:ascii="Times New Roman" w:eastAsia="Times New Roman" w:hAnsi="Times New Roman" w:cs="Times New Roman"/>
@@ -14774,6 +14615,7 @@
         </w:rPr>
       </w:pPr>
       <w:proofErr w:type="spellStart"/>
+      <w:proofErr w:type="gramStart"/>
       <w:r>
         <w:rPr>
           <w:rFonts w:ascii="Times New Roman" w:eastAsia="Times New Roman" w:hAnsi="Times New Roman" w:cs="Times New Roman"/>
@@ -14797,6 +14639,7 @@
         <w:t>legend</w:t>
       </w:r>
       <w:proofErr w:type="spellEnd"/>
+      <w:proofErr w:type="gramEnd"/>
       <w:r>
         <w:rPr>
           <w:rFonts w:ascii="Times New Roman" w:eastAsia="Times New Roman" w:hAnsi="Times New Roman" w:cs="Times New Roman"/>
@@ -15157,6 +15000,7 @@
         </w:rPr>
       </w:pPr>
       <w:proofErr w:type="spellStart"/>
+      <w:proofErr w:type="gramStart"/>
       <w:r>
         <w:rPr>
           <w:rFonts w:ascii="Times New Roman" w:eastAsia="Times New Roman" w:hAnsi="Times New Roman" w:cs="Times New Roman"/>
@@ -15180,6 +15024,7 @@
         <w:t>show</w:t>
       </w:r>
       <w:proofErr w:type="spellEnd"/>
+      <w:proofErr w:type="gramEnd"/>
       <w:r>
         <w:rPr>
           <w:rFonts w:ascii="Times New Roman" w:eastAsia="Times New Roman" w:hAnsi="Times New Roman" w:cs="Times New Roman"/>
@@ -15311,13 +15156,6 @@
           <w:szCs w:val="28"/>
         </w:rPr>
         <w:tab/>
-      </w:r>
-      <w:r>
-        <w:rPr>
-          <w:rFonts w:ascii="Times New Roman" w:eastAsia="Times New Roman" w:hAnsi="Times New Roman" w:cs="Times New Roman"/>
-          <w:sz w:val="28"/>
-          <w:szCs w:val="28"/>
-        </w:rPr>
         <w:t xml:space="preserve">Проследим за эволюцией формы свободной поверхности слоя, первоначально имеющего постоянную толщину </w:t>
       </w:r>
       <m:oMath>
@@ -15356,15 +15194,7 @@
             <w:sz w:val="28"/>
             <w:szCs w:val="28"/>
           </w:rPr>
-          <m:t>=</m:t>
-        </m:r>
-        <m:r>
-          <w:rPr>
-            <w:rFonts w:ascii="Times New Roman" w:eastAsia="Times New Roman" w:hAnsi="Times New Roman" w:cs="Times New Roman"/>
-            <w:sz w:val="28"/>
-            <w:szCs w:val="28"/>
-          </w:rPr>
-          <m:t>const</m:t>
+          <m:t>=const</m:t>
         </m:r>
       </m:oMath>
       <w:r>
@@ -15373,15 +15203,7 @@
           <w:sz w:val="28"/>
           <w:szCs w:val="28"/>
         </w:rPr>
-        <w:t>. Численное решение задачи проводилось при следующих данных: жидкость глицерин плотностью 1260 кг/м^3 и кинематической вязкостью 1.11*10^-3 м^2</w:t>
-      </w:r>
-      <w:r>
-        <w:rPr>
-          <w:rFonts w:ascii="Times New Roman" w:eastAsia="Times New Roman" w:hAnsi="Times New Roman" w:cs="Times New Roman"/>
-          <w:sz w:val="28"/>
-          <w:szCs w:val="28"/>
-        </w:rPr>
-        <w:t>/c, коэффициентом поверхностного натяжения 0.07 н/м при температуре 20 градусов по Цельсию. Радиус цилиндра был равен 2.5 см, а угловая скорость вращения - 3 об/с. Данные для каждого графика будут указаны на самом рисунке:</w:t>
+        <w:t>. Численное решение задачи проводилось при следующих данных: жидкость глицерин плотностью 1260 кг/м^3 и кинематической вязкостью 1.11*10^-3 м^2/c, коэффициентом поверхностного натяжения 0.07 н/м при температуре 20 градусов по Цельсию. Радиус цилиндра был равен 2.5 см, а угловая скорость вращения - 3 об/с. Данные для каждого графика будут указаны на самом рисунке:</w:t>
       </w:r>
     </w:p>
     <w:p>
@@ -15460,15 +15282,7 @@
           <w:sz w:val="28"/>
           <w:szCs w:val="28"/>
         </w:rPr>
-        <w:t>Рисунок 1. Увеличение начальной</w:t>
-      </w:r>
-      <w:r>
-        <w:rPr>
-          <w:rFonts w:ascii="Times New Roman" w:eastAsia="Times New Roman" w:hAnsi="Times New Roman" w:cs="Times New Roman"/>
-          <w:sz w:val="28"/>
-          <w:szCs w:val="28"/>
-        </w:rPr>
-        <w:t xml:space="preserve"> толщины слоя от 0.05 до 0.3 при </w:t>
+        <w:t xml:space="preserve">Рисунок 1. Увеличение начальной толщины слоя от 0.05 до 0.3 при </w:t>
       </w:r>
       <m:oMath>
         <m:r>
@@ -15483,15 +15297,7 @@
             <w:sz w:val="28"/>
             <w:szCs w:val="28"/>
           </w:rPr>
-          <m:t>=1</m:t>
-        </m:r>
-        <m:r>
-          <w:rPr>
-            <w:rFonts w:ascii="Times New Roman" w:eastAsia="Times New Roman" w:hAnsi="Times New Roman" w:cs="Times New Roman"/>
-            <w:sz w:val="28"/>
-            <w:szCs w:val="28"/>
-          </w:rPr>
-          <m:t>c</m:t>
+          <m:t>=1c</m:t>
         </m:r>
       </m:oMath>
     </w:p>
@@ -15587,15 +15393,7 @@
             <w:sz w:val="28"/>
             <w:szCs w:val="28"/>
           </w:rPr>
-          <m:t>=1.5</m:t>
-        </m:r>
-        <m:r>
-          <w:rPr>
-            <w:rFonts w:ascii="Times New Roman" w:eastAsia="Times New Roman" w:hAnsi="Times New Roman" w:cs="Times New Roman"/>
-            <w:sz w:val="28"/>
-            <w:szCs w:val="28"/>
-          </w:rPr>
-          <m:t>c</m:t>
+          <m:t>=1.5c</m:t>
         </m:r>
       </m:oMath>
     </w:p>
@@ -15853,15 +15651,7 @@
           <w:sz w:val="28"/>
           <w:szCs w:val="28"/>
         </w:rPr>
-        <w:t xml:space="preserve">  На всех рисунках отлично видно влияние силы тяжести, причем его влияние наблюдается все более явно с прохождением времени (рисунки 3 и 4) и при увеличении начальной толщины слоя (</w:t>
-      </w:r>
-      <w:r>
-        <w:rPr>
-          <w:rFonts w:ascii="Times New Roman" w:eastAsia="Times New Roman" w:hAnsi="Times New Roman" w:cs="Times New Roman"/>
-          <w:sz w:val="28"/>
-          <w:szCs w:val="28"/>
-        </w:rPr>
-        <w:t>рисунки 1 и 2), а также на рисунках 2 и 4 можно наблюдать обрыв слоя при высоких значениях начальной толщины и времени вращения цилиндра, соответственно.</w:t>
+        <w:t xml:space="preserve">  На всех рисунках отлично видно влияние силы тяжести, причем его влияние наблюдается все более явно с прохождением времени (рисунки 3 и 4) и при увеличении начальной толщины слоя (рисунки 1 и 2), а также на рисунках 2 и 4 можно наблюдать обрыв слоя при высоких значениях начальной толщины и времени вращения цилиндра, соответственно.</w:t>
       </w:r>
     </w:p>
     <w:p>
@@ -15912,15 +15702,7 @@
           <w:sz w:val="28"/>
           <w:szCs w:val="28"/>
         </w:rPr>
-        <w:t>Данная работа фокусировалась на создании численного метода для  изучения процесса вращени</w:t>
-      </w:r>
-      <w:r>
-        <w:rPr>
-          <w:rFonts w:ascii="Times New Roman" w:eastAsia="Times New Roman" w:hAnsi="Times New Roman" w:cs="Times New Roman"/>
-          <w:sz w:val="28"/>
-          <w:szCs w:val="28"/>
-        </w:rPr>
-        <w:t xml:space="preserve">я цилиндра в поле сил поверхностного натяжения и тяжести. </w:t>
+        <w:t xml:space="preserve">Данная работа фокусировалась на создании численного метода для  изучения процесса вращения цилиндра в поле сил поверхностного натяжения и тяжести. </w:t>
       </w:r>
     </w:p>
     <w:p>
@@ -16090,16 +15872,7 @@
           <w:szCs w:val="28"/>
           <w:lang w:val="en-US"/>
         </w:rPr>
-        <w:t>. –1</w:t>
-      </w:r>
-      <w:r>
-        <w:rPr>
-          <w:rFonts w:ascii="Times New Roman" w:eastAsia="Times New Roman" w:hAnsi="Times New Roman" w:cs="Times New Roman"/>
-          <w:sz w:val="28"/>
-          <w:szCs w:val="28"/>
-          <w:lang w:val="en-US"/>
-        </w:rPr>
-        <w:t xml:space="preserve">977. –V. 16, № 8. –P. 651-673. </w:t>
+        <w:t xml:space="preserve">. –1977. –V. 16, № 8. –P. 651-673. </w:t>
       </w:r>
     </w:p>
     <w:p>
@@ -16182,6 +15955,7 @@
         <w:t xml:space="preserve">, </w:t>
       </w:r>
       <w:proofErr w:type="spellStart"/>
+      <w:proofErr w:type="gramStart"/>
       <w:r>
         <w:rPr>
           <w:rFonts w:ascii="Times New Roman" w:eastAsia="Times New Roman" w:hAnsi="Times New Roman" w:cs="Times New Roman"/>
@@ -16192,6 +15966,7 @@
         <w:t>L.Mahadevan</w:t>
       </w:r>
       <w:proofErr w:type="spellEnd"/>
+      <w:proofErr w:type="gramEnd"/>
       <w:r>
         <w:rPr>
           <w:rFonts w:ascii="Times New Roman" w:eastAsia="Times New Roman" w:hAnsi="Times New Roman" w:cs="Times New Roman"/>
@@ -16235,15 +16010,7 @@
           <w:sz w:val="28"/>
           <w:szCs w:val="28"/>
         </w:rPr>
-        <w:t>4. Конон, П.Н. Напряжения на внешней и внутренней поверхности вра</w:t>
-      </w:r>
-      <w:r>
-        <w:rPr>
-          <w:rFonts w:ascii="Times New Roman" w:eastAsia="Times New Roman" w:hAnsi="Times New Roman" w:cs="Times New Roman"/>
-          <w:sz w:val="28"/>
-          <w:szCs w:val="28"/>
-        </w:rPr>
-        <w:t xml:space="preserve">щающейся цилиндрической оболочки. /П.Н. Конон, А.В. Жук // Механика машин, механизмов и материалов. Минск. - 2013.- №4 (25) – С. 32-37. </w:t>
+        <w:t xml:space="preserve">4. Конон, П.Н. Напряжения на внешней и внутренней поверхности вращающейся цилиндрической оболочки. /П.Н. Конон, А.В. Жук // Механика машин, механизмов и материалов. Минск. - 2013.- №4 (25) – С. 32-37. </w:t>
       </w:r>
     </w:p>
     <w:p>
@@ -16262,15 +16029,7 @@
           <w:sz w:val="28"/>
           <w:szCs w:val="28"/>
         </w:rPr>
-        <w:t>5. Конон, П.Н. Уравнения эволюции слоя вязкой жидкости на внутренней поверхности вращающегося цилиндра /П.Н. Конон, А.В</w:t>
-      </w:r>
-      <w:r>
-        <w:rPr>
-          <w:rFonts w:ascii="Times New Roman" w:eastAsia="Times New Roman" w:hAnsi="Times New Roman" w:cs="Times New Roman"/>
-          <w:sz w:val="28"/>
-          <w:szCs w:val="28"/>
-        </w:rPr>
-        <w:t xml:space="preserve">. Жук //Теоретическая и прикладная механика: междунар.науч.-техн. журн., Минск: БНТУ, 2015, Вып..30, С. 155-160. </w:t>
+        <w:t xml:space="preserve">5. Конон, П.Н. Уравнения эволюции слоя вязкой жидкости на внутренней поверхности вращающегося цилиндра /П.Н. Конон, А.В. Жук //Теоретическая и прикладная механика: междунар.науч.-техн. журн., Минск: БНТУ, 2015, Вып..30, С. 155-160. </w:t>
       </w:r>
     </w:p>
     <w:p>
@@ -16289,15 +16048,7 @@
           <w:sz w:val="28"/>
           <w:szCs w:val="28"/>
         </w:rPr>
-        <w:t>6. Жук, А.В. Волновое движение и распад слоя вязкой жидкости на внутренней поверхности вращающегося цилиндра./ А.В. Жук, П.Н. Конон, В.Я. Шкад</w:t>
-      </w:r>
-      <w:r>
-        <w:rPr>
-          <w:rFonts w:ascii="Times New Roman" w:eastAsia="Times New Roman" w:hAnsi="Times New Roman" w:cs="Times New Roman"/>
-          <w:sz w:val="28"/>
-          <w:szCs w:val="28"/>
-        </w:rPr>
-        <w:t>ов // Лаврентьевские чтения по математике, механике и физике, Новосибирск, 2015. –С.109.</w:t>
+        <w:t>6. Жук, А.В. Волновое движение и распад слоя вязкой жидкости на внутренней поверхности вращающегося цилиндра./ А.В. Жук, П.Н. Конон, В.Я. Шкадов // Лаврентьевские чтения по математике, механике и физике, Новосибирск, 2015. –С.109.</w:t>
       </w:r>
     </w:p>
     <w:sectPr>

</xml_diff>